<commit_message>
Signed-off-by: ChrisRStock <n9936947@qut.edu.au> Uploading final Artifact Files
</commit_message>
<xml_diff>
--- a/DOC/IFB299 - ROI report.docx
+++ b/DOC/IFB299 - ROI report.docx
@@ -321,7 +321,7 @@
             </w:rPr>
             <w:fldChar w:fldCharType="separate"/>
           </w:r>
-          <w:hyperlink w:anchor="_Toc528147968" w:history="1">
+          <w:hyperlink w:anchor="_Toc528220783" w:history="1">
             <w:r>
               <w:rPr>
                 <w:rStyle w:val="Hyperlink"/>
@@ -349,7 +349,7 @@
                 <w:noProof/>
                 <w:webHidden/>
               </w:rPr>
-              <w:instrText xml:space="preserve"> PAGEREF _Toc528147968 \h </w:instrText>
+              <w:instrText xml:space="preserve"> PAGEREF _Toc528220783 \h </w:instrText>
             </w:r>
             <w:r>
               <w:rPr>
@@ -391,7 +391,7 @@
               <w:lang w:eastAsia="en-AU"/>
             </w:rPr>
           </w:pPr>
-          <w:hyperlink w:anchor="_Toc528147969" w:history="1">
+          <w:hyperlink w:anchor="_Toc528220784" w:history="1">
             <w:r>
               <w:rPr>
                 <w:rStyle w:val="Hyperlink"/>
@@ -419,7 +419,7 @@
                 <w:noProof/>
                 <w:webHidden/>
               </w:rPr>
-              <w:instrText xml:space="preserve"> PAGEREF _Toc528147969 \h </w:instrText>
+              <w:instrText xml:space="preserve"> PAGEREF _Toc528220784 \h </w:instrText>
             </w:r>
             <w:r>
               <w:rPr>
@@ -461,14 +461,14 @@
               <w:lang w:eastAsia="en-AU"/>
             </w:rPr>
           </w:pPr>
-          <w:hyperlink w:anchor="_Toc528147970" w:history="1">
+          <w:hyperlink w:anchor="_Toc528220785" w:history="1">
             <w:r>
               <w:rPr>
                 <w:rStyle w:val="Hyperlink"/>
                 <w:noProof/>
                 <w:lang w:val="en-US"/>
               </w:rPr>
-              <w:t>Cost of Maintaining the Website</w:t>
+              <w:t>ROI Assumptions and Benefits</w:t>
             </w:r>
             <w:r>
               <w:rPr>
@@ -489,7 +489,7 @@
                 <w:noProof/>
                 <w:webHidden/>
               </w:rPr>
-              <w:instrText xml:space="preserve"> PAGEREF _Toc528147970 \h </w:instrText>
+              <w:instrText xml:space="preserve"> PAGEREF _Toc528220785 \h </w:instrText>
             </w:r>
             <w:r>
               <w:rPr>
@@ -531,13 +531,14 @@
               <w:lang w:eastAsia="en-AU"/>
             </w:rPr>
           </w:pPr>
-          <w:hyperlink w:anchor="_Toc528147971" w:history="1">
+          <w:hyperlink w:anchor="_Toc528220786" w:history="1">
             <w:r>
               <w:rPr>
                 <w:rStyle w:val="Hyperlink"/>
                 <w:noProof/>
-              </w:rPr>
-              <w:t>Website Usage</w:t>
+                <w:lang w:val="en-US"/>
+              </w:rPr>
+              <w:t>Cost of Maintaining the Website</w:t>
             </w:r>
             <w:r>
               <w:rPr>
@@ -558,7 +559,7 @@
                 <w:noProof/>
                 <w:webHidden/>
               </w:rPr>
-              <w:instrText xml:space="preserve"> PAGEREF _Toc528147971 \h </w:instrText>
+              <w:instrText xml:space="preserve"> PAGEREF _Toc528220786 \h </w:instrText>
             </w:r>
             <w:r>
               <w:rPr>
@@ -600,14 +601,13 @@
               <w:lang w:eastAsia="en-AU"/>
             </w:rPr>
           </w:pPr>
-          <w:hyperlink w:anchor="_Toc528147972" w:history="1">
+          <w:hyperlink w:anchor="_Toc528220787" w:history="1">
             <w:r>
               <w:rPr>
                 <w:rStyle w:val="Hyperlink"/>
                 <w:noProof/>
-                <w:lang w:val="en-US"/>
-              </w:rPr>
-              <w:t>Website Lifespan</w:t>
+              </w:rPr>
+              <w:t>Website Usage</w:t>
             </w:r>
             <w:r>
               <w:rPr>
@@ -628,7 +628,7 @@
                 <w:noProof/>
                 <w:webHidden/>
               </w:rPr>
-              <w:instrText xml:space="preserve"> PAGEREF _Toc528147972 \h </w:instrText>
+              <w:instrText xml:space="preserve"> PAGEREF _Toc528220787 \h </w:instrText>
             </w:r>
             <w:r>
               <w:rPr>
@@ -670,14 +670,14 @@
               <w:lang w:eastAsia="en-AU"/>
             </w:rPr>
           </w:pPr>
-          <w:hyperlink w:anchor="_Toc528147973" w:history="1">
+          <w:hyperlink w:anchor="_Toc528220788" w:history="1">
             <w:r>
               <w:rPr>
                 <w:rStyle w:val="Hyperlink"/>
                 <w:noProof/>
                 <w:lang w:val="en-US"/>
               </w:rPr>
-              <w:t>Conclusion</w:t>
+              <w:t>Website Lifespan</w:t>
             </w:r>
             <w:r>
               <w:rPr>
@@ -698,7 +698,7 @@
                 <w:noProof/>
                 <w:webHidden/>
               </w:rPr>
-              <w:instrText xml:space="preserve"> PAGEREF _Toc528147973 \h </w:instrText>
+              <w:instrText xml:space="preserve"> PAGEREF _Toc528220788 \h </w:instrText>
             </w:r>
             <w:r>
               <w:rPr>
@@ -718,7 +718,7 @@
                 <w:noProof/>
                 <w:webHidden/>
               </w:rPr>
-              <w:t>4</w:t>
+              <w:t>5</w:t>
             </w:r>
             <w:r>
               <w:rPr>
@@ -740,13 +740,83 @@
               <w:lang w:eastAsia="en-AU"/>
             </w:rPr>
           </w:pPr>
-          <w:hyperlink w:anchor="_Toc528147974" w:history="1">
+          <w:hyperlink w:anchor="_Toc528220789" w:history="1">
             <w:r>
               <w:rPr>
                 <w:rStyle w:val="Hyperlink"/>
                 <w:noProof/>
                 <w:lang w:val="en-US"/>
               </w:rPr>
+              <w:t>Conclusion</w:t>
+            </w:r>
+            <w:r>
+              <w:rPr>
+                <w:noProof/>
+                <w:webHidden/>
+              </w:rPr>
+              <w:tab/>
+            </w:r>
+            <w:r>
+              <w:rPr>
+                <w:noProof/>
+                <w:webHidden/>
+              </w:rPr>
+              <w:fldChar w:fldCharType="begin"/>
+            </w:r>
+            <w:r>
+              <w:rPr>
+                <w:noProof/>
+                <w:webHidden/>
+              </w:rPr>
+              <w:instrText xml:space="preserve"> PAGEREF _Toc528220789 \h </w:instrText>
+            </w:r>
+            <w:r>
+              <w:rPr>
+                <w:noProof/>
+                <w:webHidden/>
+              </w:rPr>
+            </w:r>
+            <w:r>
+              <w:rPr>
+                <w:noProof/>
+                <w:webHidden/>
+              </w:rPr>
+              <w:fldChar w:fldCharType="separate"/>
+            </w:r>
+            <w:r>
+              <w:rPr>
+                <w:noProof/>
+                <w:webHidden/>
+              </w:rPr>
+              <w:t>5</w:t>
+            </w:r>
+            <w:r>
+              <w:rPr>
+                <w:noProof/>
+                <w:webHidden/>
+              </w:rPr>
+              <w:fldChar w:fldCharType="end"/>
+            </w:r>
+          </w:hyperlink>
+        </w:p>
+        <w:p>
+          <w:pPr>
+            <w:pStyle w:val="TOC1"/>
+            <w:tabs>
+              <w:tab w:val="right" w:leader="dot" w:pos="9016"/>
+            </w:tabs>
+            <w:rPr>
+              <w:noProof/>
+              <w:lang w:eastAsia="en-AU"/>
+            </w:rPr>
+          </w:pPr>
+          <w:hyperlink w:anchor="_Toc528220790" w:history="1">
+            <w:r>
+              <w:rPr>
+                <w:rStyle w:val="Hyperlink"/>
+                <w:noProof/>
+                <w:lang w:val="en-US"/>
+              </w:rPr>
               <w:t>References</w:t>
             </w:r>
             <w:r>
@@ -768,7 +838,7 @@
                 <w:noProof/>
                 <w:webHidden/>
               </w:rPr>
-              <w:instrText xml:space="preserve"> PAGEREF _Toc528147974 \h </w:instrText>
+              <w:instrText xml:space="preserve"> PAGEREF _Toc528220790 \h </w:instrText>
             </w:r>
             <w:r>
               <w:rPr>
@@ -838,7 +908,7 @@
           <w:lang w:val="en-US"/>
         </w:rPr>
       </w:pPr>
-      <w:bookmarkStart w:id="0" w:name="_Toc528147968"/>
+      <w:bookmarkStart w:id="0" w:name="_Toc528220783"/>
       <w:r>
         <w:rPr>
           <w:lang w:val="en-US"/>
@@ -858,7 +928,19 @@
         <w:rPr>
           <w:lang w:val="en-US"/>
         </w:rPr>
-        <w:t xml:space="preserve">The return on investment for this project should be very good as the cost to develop the website is negligible </w:t>
+        <w:t xml:space="preserve">The return on investment </w:t>
+      </w:r>
+      <w:r>
+        <w:rPr>
+          <w:lang w:val="en-US"/>
+        </w:rPr>
+        <w:t xml:space="preserve">(ROI) </w:t>
+      </w:r>
+      <w:r>
+        <w:rPr>
+          <w:lang w:val="en-US"/>
+        </w:rPr>
+        <w:t xml:space="preserve">for this project should be very good as the cost to develop the website is negligible </w:t>
       </w:r>
       <w:r>
         <w:rPr>
@@ -954,7 +1036,7 @@
           <w:lang w:val="en-US"/>
         </w:rPr>
       </w:pPr>
-      <w:bookmarkStart w:id="1" w:name="_Toc528147969"/>
+      <w:bookmarkStart w:id="1" w:name="_Toc528220784"/>
       <w:r>
         <w:rPr>
           <w:lang w:val="en-US"/>
@@ -978,8 +1060,44 @@
     <w:p>
       <w:pPr>
         <w:rPr>
+          <w:lang w:val="en-US"/>
+        </w:rPr>
+      </w:pPr>
+      <w:r>
+        <w:rPr>
+          <w:lang w:val="en-US"/>
+        </w:rPr>
+        <w:t>The</w:t>
+      </w:r>
+      <w:r>
+        <w:rPr>
+          <w:lang w:val="en-US"/>
+        </w:rPr>
+        <w:t xml:space="preserve">re is no </w:t>
+      </w:r>
+      <w:r>
+        <w:rPr>
+          <w:lang w:val="en-US"/>
+        </w:rPr>
+        <w:t xml:space="preserve">cost </w:t>
+      </w:r>
+      <w:r>
+        <w:rPr>
+          <w:lang w:val="en-US"/>
+        </w:rPr>
+        <w:t xml:space="preserve">in developing the website/web application </w:t>
+      </w:r>
+      <w:r>
+        <w:rPr>
+          <w:lang w:val="en-US"/>
+        </w:rPr>
+        <w:t>as this job has been given to a group of student developers currently working for nothing.</w:t>
+      </w:r>
+    </w:p>
+    <w:p>
+      <w:pPr>
+        <w:rPr>
           <w:rFonts w:ascii="Arial" w:hAnsi="Arial" w:cs="Arial"/>
-          <w:color w:val="000000"/>
           <w:sz w:val="20"/>
           <w:szCs w:val="20"/>
           <w:shd w:val="clear" w:color="auto" w:fill="FFFFFF"/>
@@ -989,88 +1107,887 @@
         <w:rPr>
           <w:lang w:val="en-US"/>
         </w:rPr>
-        <w:t xml:space="preserve">The cost the website is zero as this job has been given to a group of student developers currently working for nothing. According to the Payscale website </w:t>
+        <w:t>However, i</w:t>
+      </w:r>
+      <w:r>
+        <w:rPr>
+          <w:lang w:val="en-US"/>
+        </w:rPr>
+        <w:t xml:space="preserve">t is estimated that the application required 300 hours of development. According to the </w:t>
+      </w:r>
+      <w:proofErr w:type="spellStart"/>
+      <w:r>
+        <w:rPr>
+          <w:lang w:val="en-US"/>
+        </w:rPr>
+        <w:t>Payscale</w:t>
+      </w:r>
+      <w:proofErr w:type="spellEnd"/>
+      <w:r>
+        <w:rPr>
+          <w:lang w:val="en-US"/>
+        </w:rPr>
+        <w:t xml:space="preserve"> website </w:t>
       </w:r>
       <w:r>
         <w:rPr>
           <w:rFonts w:ascii="Arial" w:hAnsi="Arial" w:cs="Arial"/>
-          <w:color w:val="000000"/>
           <w:sz w:val="20"/>
           <w:szCs w:val="20"/>
           <w:shd w:val="clear" w:color="auto" w:fill="FFFFFF"/>
         </w:rPr>
-        <w:t xml:space="preserve">(Payscale.com, 2018), the average salary for a Web Developer with Django skills is $58,983 annually. </w:t>
+        <w:t xml:space="preserve">(Payscale.com, 2018), the average salary for a Web Developer with Django skills is $58,983 annually. This equates to around $28.36 per hours assuming a </w:t>
       </w:r>
       <w:proofErr w:type="gramStart"/>
       <w:r>
         <w:rPr>
           <w:rFonts w:ascii="Arial" w:hAnsi="Arial" w:cs="Arial"/>
-          <w:color w:val="000000"/>
           <w:sz w:val="20"/>
           <w:szCs w:val="20"/>
           <w:shd w:val="clear" w:color="auto" w:fill="FFFFFF"/>
         </w:rPr>
-        <w:t>So</w:t>
+        <w:t>40 hour</w:t>
       </w:r>
       <w:proofErr w:type="gramEnd"/>
       <w:r>
         <w:rPr>
           <w:rFonts w:ascii="Arial" w:hAnsi="Arial" w:cs="Arial"/>
-          <w:color w:val="000000"/>
           <w:sz w:val="20"/>
           <w:szCs w:val="20"/>
           <w:shd w:val="clear" w:color="auto" w:fill="FFFFFF"/>
         </w:rPr>
-        <w:t xml:space="preserve"> if the CRC team were to have hired 4 Django web developers to create this website i</w:t>
-      </w:r>
-      <w:r>
+        <w:t xml:space="preserve"> working week.</w:t>
+      </w:r>
+    </w:p>
+    <w:p>
+      <w:pPr>
         <w:rPr>
           <w:rFonts w:ascii="Arial" w:hAnsi="Arial" w:cs="Arial"/>
-          <w:color w:val="000000"/>
           <w:sz w:val="20"/>
           <w:szCs w:val="20"/>
           <w:shd w:val="clear" w:color="auto" w:fill="FFFFFF"/>
         </w:rPr>
-        <w:t>t would have cost them:</w:t>
-      </w:r>
-    </w:p>
-    <w:p>
-      <w:pPr>
-        <w:rPr>
-          <w:lang w:val="en-US"/>
-        </w:rPr>
-      </w:pPr>
-      <w:r>
-        <w:rPr>
-          <w:lang w:val="en-US"/>
-        </w:rPr>
-        <w:t xml:space="preserve">9 weeks of development over sprint one and two (27 Aug to 26 Oct). </w:t>
-      </w:r>
-    </w:p>
-    <w:p>
-      <w:pPr>
-        <w:rPr>
-          <w:lang w:val="en-US"/>
-        </w:rPr>
-      </w:pPr>
-      <w:r>
-        <w:rPr>
-          <w:lang w:val="en-US"/>
-        </w:rPr>
-        <w:t>52 weeks in a year – $58,983 annually = is $1,134.30 per developer; per week.</w:t>
-      </w:r>
-    </w:p>
-    <w:p>
-      <w:pPr>
-        <w:rPr>
-          <w:lang w:val="en-US"/>
-        </w:rPr>
-      </w:pPr>
-      <w:r>
-        <w:rPr>
-          <w:lang w:val="en-US"/>
-        </w:rPr>
-        <w:t>4 developers $4,5</w:t>
+      </w:pPr>
+      <w:r>
+        <w:rPr>
+          <w:lang w:val="en-US"/>
+        </w:rPr>
+        <w:t>Calculation $</w:t>
+      </w:r>
+      <w:r>
+        <w:rPr>
+          <w:rFonts w:ascii="Arial" w:hAnsi="Arial" w:cs="Arial"/>
+          <w:sz w:val="20"/>
+          <w:szCs w:val="20"/>
+          <w:shd w:val="clear" w:color="auto" w:fill="FFFFFF"/>
+        </w:rPr>
+        <w:t>58,983</w:t>
+      </w:r>
+      <w:r>
+        <w:rPr>
+          <w:rFonts w:ascii="Arial" w:hAnsi="Arial" w:cs="Arial"/>
+          <w:sz w:val="20"/>
+          <w:szCs w:val="20"/>
+          <w:shd w:val="clear" w:color="auto" w:fill="FFFFFF"/>
+        </w:rPr>
+        <w:t xml:space="preserve"> </w:t>
+      </w:r>
+      <w:r>
+        <w:rPr>
+          <w:rFonts w:ascii="Arial" w:hAnsi="Arial" w:cs="Arial"/>
+          <w:sz w:val="20"/>
+          <w:szCs w:val="20"/>
+          <w:shd w:val="clear" w:color="auto" w:fill="FFFFFF"/>
+        </w:rPr>
+        <w:t>/</w:t>
+      </w:r>
+      <w:r>
+        <w:rPr>
+          <w:rFonts w:ascii="Arial" w:hAnsi="Arial" w:cs="Arial"/>
+          <w:sz w:val="20"/>
+          <w:szCs w:val="20"/>
+          <w:shd w:val="clear" w:color="auto" w:fill="FFFFFF"/>
+        </w:rPr>
+        <w:t xml:space="preserve"> </w:t>
+      </w:r>
+      <w:r>
+        <w:rPr>
+          <w:rFonts w:ascii="Arial" w:hAnsi="Arial" w:cs="Arial"/>
+          <w:sz w:val="20"/>
+          <w:szCs w:val="20"/>
+          <w:shd w:val="clear" w:color="auto" w:fill="FFFFFF"/>
+        </w:rPr>
+        <w:t>52</w:t>
+      </w:r>
+      <w:r>
+        <w:rPr>
+          <w:rFonts w:ascii="Arial" w:hAnsi="Arial" w:cs="Arial"/>
+          <w:sz w:val="20"/>
+          <w:szCs w:val="20"/>
+          <w:shd w:val="clear" w:color="auto" w:fill="FFFFFF"/>
+        </w:rPr>
+        <w:t xml:space="preserve"> weeks </w:t>
+      </w:r>
+      <w:r>
+        <w:rPr>
+          <w:rFonts w:ascii="Arial" w:hAnsi="Arial" w:cs="Arial"/>
+          <w:sz w:val="20"/>
+          <w:szCs w:val="20"/>
+          <w:shd w:val="clear" w:color="auto" w:fill="FFFFFF"/>
+        </w:rPr>
+        <w:t>/</w:t>
+      </w:r>
+      <w:r>
+        <w:rPr>
+          <w:rFonts w:ascii="Arial" w:hAnsi="Arial" w:cs="Arial"/>
+          <w:sz w:val="20"/>
+          <w:szCs w:val="20"/>
+          <w:shd w:val="clear" w:color="auto" w:fill="FFFFFF"/>
+        </w:rPr>
+        <w:t xml:space="preserve"> </w:t>
+      </w:r>
+      <w:r>
+        <w:rPr>
+          <w:rFonts w:ascii="Arial" w:hAnsi="Arial" w:cs="Arial"/>
+          <w:sz w:val="20"/>
+          <w:szCs w:val="20"/>
+          <w:shd w:val="clear" w:color="auto" w:fill="FFFFFF"/>
+        </w:rPr>
+        <w:t>40</w:t>
+      </w:r>
+      <w:r>
+        <w:rPr>
+          <w:rFonts w:ascii="Arial" w:hAnsi="Arial" w:cs="Arial"/>
+          <w:sz w:val="20"/>
+          <w:szCs w:val="20"/>
+          <w:shd w:val="clear" w:color="auto" w:fill="FFFFFF"/>
+        </w:rPr>
+        <w:t xml:space="preserve"> hours</w:t>
+      </w:r>
+      <w:r>
+        <w:rPr>
+          <w:rFonts w:ascii="Arial" w:hAnsi="Arial" w:cs="Arial"/>
+          <w:sz w:val="20"/>
+          <w:szCs w:val="20"/>
+          <w:shd w:val="clear" w:color="auto" w:fill="FFFFFF"/>
+        </w:rPr>
+        <w:t xml:space="preserve"> = </w:t>
+      </w:r>
+      <w:r>
+        <w:rPr>
+          <w:rFonts w:ascii="Arial" w:hAnsi="Arial" w:cs="Arial"/>
+          <w:sz w:val="20"/>
+          <w:szCs w:val="20"/>
+          <w:shd w:val="clear" w:color="auto" w:fill="FFFFFF"/>
+        </w:rPr>
+        <w:t>$</w:t>
+      </w:r>
+      <w:r>
+        <w:rPr>
+          <w:rFonts w:ascii="Arial" w:hAnsi="Arial" w:cs="Arial"/>
+          <w:sz w:val="20"/>
+          <w:szCs w:val="20"/>
+          <w:shd w:val="clear" w:color="auto" w:fill="FFFFFF"/>
+        </w:rPr>
+        <w:t>2</w:t>
+      </w:r>
+      <w:r>
+        <w:rPr>
+          <w:rFonts w:ascii="Arial" w:hAnsi="Arial" w:cs="Arial"/>
+          <w:sz w:val="20"/>
+          <w:szCs w:val="20"/>
+          <w:shd w:val="clear" w:color="auto" w:fill="FFFFFF"/>
+        </w:rPr>
+        <w:t>8.36</w:t>
+      </w:r>
+      <w:r>
+        <w:rPr>
+          <w:rFonts w:ascii="Arial" w:hAnsi="Arial" w:cs="Arial"/>
+          <w:sz w:val="20"/>
+          <w:szCs w:val="20"/>
+          <w:shd w:val="clear" w:color="auto" w:fill="FFFFFF"/>
+        </w:rPr>
+        <w:t xml:space="preserve"> per hour.</w:t>
+      </w:r>
+    </w:p>
+    <w:p>
+      <w:pPr>
+        <w:rPr>
+          <w:lang w:val="en-US"/>
+        </w:rPr>
+      </w:pPr>
+      <w:r>
+        <w:rPr>
+          <w:lang w:val="en-US"/>
+        </w:rPr>
+        <w:t xml:space="preserve">Because the work was casual in nature this rate </w:t>
+      </w:r>
+      <w:r>
+        <w:rPr>
+          <w:lang w:val="en-US"/>
+        </w:rPr>
+        <w:t xml:space="preserve">has been </w:t>
+      </w:r>
+      <w:r>
+        <w:rPr>
+          <w:lang w:val="en-US"/>
+        </w:rPr>
+        <w:t>doubled. Therefore</w:t>
+      </w:r>
+      <w:r>
+        <w:rPr>
+          <w:lang w:val="en-US"/>
+        </w:rPr>
+        <w:t>,</w:t>
+      </w:r>
+      <w:r>
+        <w:rPr>
+          <w:lang w:val="en-US"/>
+        </w:rPr>
+        <w:t xml:space="preserve"> the hourly rate is $</w:t>
+      </w:r>
+      <w:r>
+        <w:rPr>
+          <w:lang w:val="en-US"/>
+        </w:rPr>
+        <w:t>57</w:t>
+      </w:r>
+      <w:r>
+        <w:rPr>
+          <w:lang w:val="en-US"/>
+        </w:rPr>
+        <w:t xml:space="preserve"> giving a total development cost of </w:t>
+      </w:r>
+      <w:r>
+        <w:rPr>
+          <w:b/>
+          <w:lang w:val="en-US"/>
+        </w:rPr>
+        <w:t>$</w:t>
+      </w:r>
+      <w:r>
+        <w:rPr>
+          <w:b/>
+          <w:lang w:val="en-US"/>
+        </w:rPr>
+        <w:t>17</w:t>
+      </w:r>
+      <w:r>
+        <w:rPr>
+          <w:b/>
+          <w:lang w:val="en-US"/>
+        </w:rPr>
+        <w:t>,100</w:t>
+      </w:r>
+      <w:r>
+        <w:rPr>
+          <w:lang w:val="en-US"/>
+        </w:rPr>
+        <w:t>.</w:t>
+      </w:r>
+    </w:p>
+    <w:p>
+      <w:pPr>
+        <w:rPr>
+          <w:lang w:val="en-US"/>
+        </w:rPr>
+      </w:pPr>
+      <w:r>
+        <w:rPr>
+          <w:lang w:val="en-US"/>
+        </w:rPr>
+        <w:t>Calculation $</w:t>
+      </w:r>
+      <w:r>
+        <w:rPr>
+          <w:lang w:val="en-US"/>
+        </w:rPr>
+        <w:t>57</w:t>
+      </w:r>
+      <w:r>
+        <w:rPr>
+          <w:lang w:val="en-US"/>
+        </w:rPr>
+        <w:t xml:space="preserve"> x 300 hours = $</w:t>
+      </w:r>
+      <w:r>
+        <w:rPr>
+          <w:lang w:val="en-US"/>
+        </w:rPr>
+        <w:t>17</w:t>
+      </w:r>
+      <w:r>
+        <w:rPr>
+          <w:lang w:val="en-US"/>
+        </w:rPr>
+        <w:t>,100.</w:t>
+      </w:r>
+    </w:p>
+    <w:p>
+      <w:pPr>
+        <w:rPr>
+          <w:lang w:val="en-US"/>
+        </w:rPr>
+      </w:pPr>
+    </w:p>
+    <w:p>
+      <w:pPr>
+        <w:rPr>
+          <w:lang w:val="en-US"/>
+        </w:rPr>
+      </w:pPr>
+      <w:r>
+        <w:rPr>
+          <w:lang w:val="en-US"/>
+        </w:rPr>
+        <w:t>The cost just for the developers would have been $</w:t>
+      </w:r>
+      <w:r>
+        <w:rPr>
+          <w:lang w:val="en-US"/>
+        </w:rPr>
+        <w:t>17</w:t>
+      </w:r>
+      <w:r>
+        <w:rPr>
+          <w:lang w:val="en-US"/>
+        </w:rPr>
+        <w:t>,100. The hardware and software have been provided so this would be the only cost to CRC in the development of the website. The only other item they would need to pay for is a domain to host the developed website.</w:t>
+      </w:r>
+    </w:p>
+    <w:p>
+      <w:pPr>
+        <w:rPr>
+          <w:lang w:val="en-US"/>
+        </w:rPr>
+      </w:pPr>
+    </w:p>
+    <w:p>
+      <w:pPr>
+        <w:pStyle w:val="Heading1"/>
+        <w:rPr>
+          <w:color w:val="auto"/>
+          <w:lang w:val="en-US"/>
+        </w:rPr>
+      </w:pPr>
+      <w:bookmarkStart w:id="2" w:name="_Toc528220785"/>
+      <w:r>
+        <w:rPr>
+          <w:color w:val="auto"/>
+          <w:lang w:val="en-US"/>
+        </w:rPr>
+        <w:t xml:space="preserve">ROI </w:t>
+      </w:r>
+      <w:r>
+        <w:rPr>
+          <w:color w:val="auto"/>
+          <w:lang w:val="en-US"/>
+        </w:rPr>
+        <w:t>Assumptions and Benefits</w:t>
+      </w:r>
+      <w:bookmarkEnd w:id="2"/>
+    </w:p>
+    <w:p>
+      <w:pPr>
+        <w:rPr>
+          <w:b/>
+          <w:lang w:val="en-US"/>
+        </w:rPr>
+      </w:pPr>
+      <w:r>
+        <w:rPr>
+          <w:b/>
+          <w:lang w:val="en-US"/>
+        </w:rPr>
+        <w:t>Assumptions</w:t>
+      </w:r>
+    </w:p>
+    <w:p>
+      <w:pPr>
+        <w:rPr>
+          <w:lang w:val="en-US"/>
+        </w:rPr>
+      </w:pPr>
+      <w:r>
+        <w:rPr>
+          <w:lang w:val="en-US"/>
+        </w:rPr>
+        <w:t xml:space="preserve">From the data provided the average revenue per customer for the 2006 calendar year is </w:t>
+      </w:r>
+      <w:r>
+        <w:rPr>
+          <w:u w:val="single"/>
+          <w:lang w:val="en-US"/>
+        </w:rPr>
+        <w:t>$2,</w:t>
+      </w:r>
+      <w:r>
+        <w:rPr>
+          <w:u w:val="single"/>
+          <w:lang w:val="en-US"/>
+        </w:rPr>
+        <w:t>510</w:t>
+      </w:r>
+      <w:r>
+        <w:rPr>
+          <w:lang w:val="en-US"/>
+        </w:rPr>
+        <w:t xml:space="preserve"> assuming the average daily hire cost was $</w:t>
+      </w:r>
+      <w:r>
+        <w:rPr>
+          <w:lang w:val="en-US"/>
+        </w:rPr>
+        <w:t>90</w:t>
+      </w:r>
+      <w:r>
+        <w:rPr>
+          <w:lang w:val="en-US"/>
+        </w:rPr>
+        <w:t xml:space="preserve">. There is a total of </w:t>
+      </w:r>
+      <w:r>
+        <w:rPr>
+          <w:lang w:val="en-US"/>
+        </w:rPr>
+        <w:t>approximately</w:t>
+      </w:r>
+      <w:r>
+        <w:rPr>
+          <w:lang w:val="en-US"/>
+        </w:rPr>
+        <w:t xml:space="preserve"> </w:t>
+      </w:r>
+      <w:r>
+        <w:rPr>
+          <w:u w:val="single"/>
+          <w:lang w:val="en-US"/>
+        </w:rPr>
+        <w:t>70</w:t>
+      </w:r>
+      <w:r>
+        <w:rPr>
+          <w:lang w:val="en-US"/>
+        </w:rPr>
+        <w:t xml:space="preserve"> customers during this period.</w:t>
+      </w:r>
+    </w:p>
+    <w:p>
+      <w:pPr>
+        <w:pStyle w:val="ListParagraph"/>
+        <w:numPr>
+          <w:ilvl w:val="0"/>
+          <w:numId w:val="2"/>
+        </w:numPr>
+        <w:rPr>
+          <w:lang w:val="en-US"/>
+        </w:rPr>
+      </w:pPr>
+      <w:r>
+        <w:rPr>
+          <w:lang w:val="en-US"/>
+        </w:rPr>
+        <w:t>The hardware to host the website is already available.</w:t>
+      </w:r>
+    </w:p>
+    <w:p>
+      <w:pPr>
+        <w:pStyle w:val="ListParagraph"/>
+        <w:numPr>
+          <w:ilvl w:val="0"/>
+          <w:numId w:val="2"/>
+        </w:numPr>
+        <w:rPr>
+          <w:lang w:val="en-US"/>
+        </w:rPr>
+      </w:pPr>
+      <w:r>
+        <w:rPr>
+          <w:lang w:val="en-US"/>
+        </w:rPr>
+        <w:t xml:space="preserve">The training required to implement </w:t>
+      </w:r>
+      <w:r>
+        <w:rPr>
+          <w:lang w:val="en-US"/>
+        </w:rPr>
+        <w:t>the change is already budgeted for.</w:t>
+      </w:r>
+    </w:p>
+    <w:p>
+      <w:pPr>
+        <w:pStyle w:val="ListParagraph"/>
+        <w:numPr>
+          <w:ilvl w:val="0"/>
+          <w:numId w:val="2"/>
+        </w:numPr>
+        <w:rPr>
+          <w:lang w:val="en-US"/>
+        </w:rPr>
+      </w:pPr>
+      <w:r>
+        <w:rPr>
+          <w:lang w:val="en-US"/>
+        </w:rPr>
+        <w:t>There is no cost to migrate data.</w:t>
+      </w:r>
+    </w:p>
+    <w:p>
+      <w:pPr>
+        <w:pStyle w:val="ListParagraph"/>
+        <w:numPr>
+          <w:ilvl w:val="0"/>
+          <w:numId w:val="2"/>
+        </w:numPr>
+        <w:rPr>
+          <w:lang w:val="en-US"/>
+        </w:rPr>
+      </w:pPr>
+      <w:r>
+        <w:rPr>
+          <w:lang w:val="en-US"/>
+        </w:rPr>
+        <w:t xml:space="preserve">Maintenance is not </w:t>
+      </w:r>
+      <w:proofErr w:type="gramStart"/>
+      <w:r>
+        <w:rPr>
+          <w:lang w:val="en-US"/>
+        </w:rPr>
+        <w:t>taken into account</w:t>
+      </w:r>
+      <w:proofErr w:type="gramEnd"/>
+      <w:r>
+        <w:rPr>
+          <w:lang w:val="en-US"/>
+        </w:rPr>
+        <w:t>.</w:t>
+      </w:r>
+    </w:p>
+    <w:p>
+      <w:pPr>
+        <w:rPr>
+          <w:lang w:val="en-US"/>
+        </w:rPr>
+      </w:pPr>
+    </w:p>
+    <w:p>
+      <w:pPr>
+        <w:rPr>
+          <w:b/>
+          <w:lang w:val="en-US"/>
+        </w:rPr>
+      </w:pPr>
+      <w:r>
+        <w:rPr>
+          <w:b/>
+          <w:lang w:val="en-US"/>
+        </w:rPr>
+        <w:t xml:space="preserve">Benefits provided by the </w:t>
+      </w:r>
+      <w:r>
+        <w:rPr>
+          <w:b/>
+          <w:lang w:val="en-US"/>
+        </w:rPr>
+        <w:t>change.</w:t>
+      </w:r>
+    </w:p>
+    <w:p>
+      <w:pPr>
+        <w:pStyle w:val="ListParagraph"/>
+        <w:numPr>
+          <w:ilvl w:val="0"/>
+          <w:numId w:val="3"/>
+        </w:numPr>
+        <w:rPr>
+          <w:lang w:val="en-US"/>
+        </w:rPr>
+      </w:pPr>
+      <w:r>
+        <w:rPr>
+          <w:lang w:val="en-US"/>
+        </w:rPr>
+        <w:t xml:space="preserve">The new website will provide a </w:t>
+      </w:r>
+      <w:proofErr w:type="gramStart"/>
+      <w:r>
+        <w:rPr>
+          <w:lang w:val="en-US"/>
+        </w:rPr>
+        <w:t>24 hour</w:t>
+      </w:r>
+      <w:proofErr w:type="gramEnd"/>
+      <w:r>
+        <w:rPr>
+          <w:lang w:val="en-US"/>
+        </w:rPr>
+        <w:t xml:space="preserve"> 7 day a week way to book a hire car.</w:t>
+      </w:r>
+    </w:p>
+    <w:p>
+      <w:pPr>
+        <w:pStyle w:val="ListParagraph"/>
+        <w:numPr>
+          <w:ilvl w:val="0"/>
+          <w:numId w:val="3"/>
+        </w:numPr>
+        <w:rPr>
+          <w:lang w:val="en-US"/>
+        </w:rPr>
+      </w:pPr>
+      <w:r>
+        <w:rPr>
+          <w:lang w:val="en-US"/>
+        </w:rPr>
+        <w:lastRenderedPageBreak/>
+        <w:t>The customer base will increase in size due to the website access</w:t>
+      </w:r>
+    </w:p>
+    <w:p>
+      <w:pPr>
+        <w:pStyle w:val="ListParagraph"/>
+        <w:numPr>
+          <w:ilvl w:val="0"/>
+          <w:numId w:val="3"/>
+        </w:numPr>
+        <w:rPr>
+          <w:lang w:val="en-US"/>
+        </w:rPr>
+      </w:pPr>
+      <w:r>
+        <w:rPr>
+          <w:lang w:val="en-US"/>
+        </w:rPr>
+        <w:t xml:space="preserve">Staff will be able to concentrate on </w:t>
+      </w:r>
+      <w:proofErr w:type="spellStart"/>
+      <w:r>
+        <w:rPr>
+          <w:lang w:val="en-US"/>
+        </w:rPr>
+        <w:t>analysing</w:t>
+      </w:r>
+      <w:proofErr w:type="spellEnd"/>
+      <w:r>
+        <w:rPr>
+          <w:lang w:val="en-US"/>
+        </w:rPr>
+        <w:t xml:space="preserve"> customer data to increase revenue due to better targeting of customers and promoting new offers to existing loyal customers.</w:t>
+      </w:r>
+    </w:p>
+    <w:p>
+      <w:pPr>
+        <w:pStyle w:val="ListParagraph"/>
+        <w:numPr>
+          <w:ilvl w:val="0"/>
+          <w:numId w:val="3"/>
+        </w:numPr>
+        <w:rPr>
+          <w:lang w:val="en-US"/>
+        </w:rPr>
+      </w:pPr>
+      <w:r>
+        <w:rPr>
+          <w:lang w:val="en-US"/>
+        </w:rPr>
+        <w:t>A better understanding of customer to car hire preferences will increase revenue.</w:t>
+      </w:r>
+    </w:p>
+    <w:p>
+      <w:pPr>
+        <w:rPr>
+          <w:lang w:val="en-US"/>
+        </w:rPr>
+      </w:pPr>
+    </w:p>
+    <w:p>
+      <w:pPr>
+        <w:rPr>
+          <w:lang w:val="en-US"/>
+        </w:rPr>
+      </w:pPr>
+      <w:r>
+        <w:rPr>
+          <w:lang w:val="en-US"/>
+        </w:rPr>
+        <w:t xml:space="preserve">It is believed that by increasing the customer base by </w:t>
+      </w:r>
+      <w:r>
+        <w:rPr>
+          <w:lang w:val="en-US"/>
+        </w:rPr>
+        <w:t>3.25</w:t>
+      </w:r>
+      <w:r>
+        <w:rPr>
+          <w:lang w:val="en-US"/>
+        </w:rPr>
+        <w:t xml:space="preserve">% over </w:t>
+      </w:r>
+      <w:r>
+        <w:rPr>
+          <w:u w:val="single"/>
+          <w:lang w:val="en-US"/>
+        </w:rPr>
+        <w:t>3 years</w:t>
+      </w:r>
+      <w:r>
+        <w:rPr>
+          <w:lang w:val="en-US"/>
+        </w:rPr>
+        <w:t xml:space="preserve"> the cost of development will be offset.</w:t>
+      </w:r>
+    </w:p>
+    <w:p>
+      <w:pPr>
+        <w:rPr>
+          <w:lang w:val="en-US"/>
+        </w:rPr>
+      </w:pPr>
+      <w:r>
+        <w:rPr>
+          <w:u w:val="single"/>
+          <w:lang w:val="en-US"/>
+        </w:rPr>
+        <w:t>3.</w:t>
+      </w:r>
+      <w:r>
+        <w:rPr>
+          <w:u w:val="single"/>
+          <w:lang w:val="en-US"/>
+        </w:rPr>
+        <w:t>2</w:t>
+      </w:r>
+      <w:r>
+        <w:rPr>
+          <w:u w:val="single"/>
+          <w:lang w:val="en-US"/>
+        </w:rPr>
+        <w:t>5</w:t>
+      </w:r>
+      <w:r>
+        <w:rPr>
+          <w:u w:val="single"/>
+          <w:lang w:val="en-US"/>
+        </w:rPr>
+        <w:t>% improvement</w:t>
+      </w:r>
+      <w:r>
+        <w:rPr>
+          <w:lang w:val="en-US"/>
+        </w:rPr>
+        <w:t xml:space="preserve"> in customer base (</w:t>
+      </w:r>
+      <w:r>
+        <w:rPr>
+          <w:lang w:val="en-US"/>
+        </w:rPr>
+        <w:t xml:space="preserve"> scenario 1 - </w:t>
+      </w:r>
+      <w:r>
+        <w:rPr>
+          <w:b/>
+          <w:lang w:val="en-US"/>
+        </w:rPr>
+        <w:t>break even</w:t>
+      </w:r>
+      <w:r>
+        <w:rPr>
+          <w:lang w:val="en-US"/>
+        </w:rPr>
+        <w:t>)</w:t>
+      </w:r>
+    </w:p>
+    <w:p>
+      <w:pPr>
+        <w:rPr>
+          <w:lang w:val="en-US"/>
+        </w:rPr>
+      </w:pPr>
+      <w:r>
+        <w:rPr>
+          <w:lang w:val="en-US"/>
+        </w:rPr>
+        <w:t>$</w:t>
+      </w:r>
+      <w:r>
+        <w:rPr>
+          <w:lang w:val="en-US"/>
+        </w:rPr>
+        <w:t>2,510</w:t>
+      </w:r>
+      <w:r>
+        <w:rPr>
+          <w:lang w:val="en-US"/>
+        </w:rPr>
+        <w:t xml:space="preserve"> </w:t>
+      </w:r>
+      <w:r>
+        <w:rPr>
+          <w:lang w:val="en-US"/>
+        </w:rPr>
+        <w:t xml:space="preserve">avg revenue </w:t>
+      </w:r>
+      <w:r>
+        <w:rPr>
+          <w:lang w:val="en-US"/>
+        </w:rPr>
+        <w:t>/</w:t>
+      </w:r>
+      <w:r>
+        <w:rPr>
+          <w:lang w:val="en-US"/>
+        </w:rPr>
+        <w:t xml:space="preserve"> cust</w:t>
+      </w:r>
+      <w:r>
+        <w:rPr>
+          <w:lang w:val="en-US"/>
+        </w:rPr>
+        <w:t>omer</w:t>
+      </w:r>
+      <w:r>
+        <w:rPr>
+          <w:lang w:val="en-US"/>
+        </w:rPr>
+        <w:t xml:space="preserve"> </w:t>
+      </w:r>
+      <w:r>
+        <w:rPr>
+          <w:lang w:val="en-US"/>
+        </w:rPr>
+        <w:t>/</w:t>
+      </w:r>
+      <w:r>
+        <w:rPr>
+          <w:lang w:val="en-US"/>
+        </w:rPr>
+        <w:t xml:space="preserve"> year </w:t>
+      </w:r>
+      <w:r>
+        <w:rPr>
+          <w:lang w:val="en-US"/>
+        </w:rPr>
+        <w:t xml:space="preserve">x (70 </w:t>
+      </w:r>
+      <w:r>
+        <w:rPr>
+          <w:lang w:val="en-US"/>
+        </w:rPr>
+        <w:t xml:space="preserve">customers </w:t>
+      </w:r>
+      <w:r>
+        <w:rPr>
+          <w:lang w:val="en-US"/>
+        </w:rPr>
+        <w:t>x</w:t>
+      </w:r>
+      <w:r>
+        <w:rPr>
+          <w:lang w:val="en-US"/>
+        </w:rPr>
+        <w:t xml:space="preserve"> </w:t>
       </w:r>
       <w:r>
         <w:rPr>
@@ -1082,69 +1999,405 @@
         <w:rPr>
           <w:lang w:val="en-US"/>
         </w:rPr>
-        <w:t>7.20 working.</w:t>
-      </w:r>
-    </w:p>
-    <w:p>
-      <w:pPr>
-        <w:rPr>
-          <w:lang w:val="en-US"/>
-        </w:rPr>
-      </w:pPr>
-      <w:r>
-        <w:rPr>
-          <w:lang w:val="en-US"/>
-        </w:rPr>
-        <w:t>4 developers working for nine weeks on the project is = $40,834.40</w:t>
-      </w:r>
-    </w:p>
-    <w:p>
-      <w:pPr>
-        <w:rPr>
-          <w:lang w:val="en-US"/>
-        </w:rPr>
-      </w:pPr>
-      <w:r>
-        <w:rPr>
-          <w:lang w:val="en-US"/>
-        </w:rPr>
-        <w:t>The cost just for the developers would have been $40,834.40</w:t>
-      </w:r>
-      <w:r>
-        <w:rPr>
-          <w:lang w:val="en-US"/>
-        </w:rPr>
         <w:t>.</w:t>
       </w:r>
       <w:r>
         <w:rPr>
           <w:lang w:val="en-US"/>
         </w:rPr>
+        <w:t>2</w:t>
+      </w:r>
+      <w:r>
+        <w:rPr>
+          <w:lang w:val="en-US"/>
+        </w:rPr>
+        <w:t>5</w:t>
+      </w:r>
+      <w:r>
+        <w:rPr>
+          <w:lang w:val="en-US"/>
+        </w:rPr>
         <w:t xml:space="preserve"> </w:t>
       </w:r>
       <w:r>
         <w:rPr>
           <w:lang w:val="en-US"/>
         </w:rPr>
-        <w:t>T</w:t>
-      </w:r>
-      <w:r>
-        <w:rPr>
-          <w:lang w:val="en-US"/>
-        </w:rPr>
-        <w:t>he hardware and software ha</w:t>
-      </w:r>
-      <w:r>
-        <w:rPr>
-          <w:lang w:val="en-US"/>
-        </w:rPr>
-        <w:t>ve</w:t>
-      </w:r>
-      <w:r>
-        <w:rPr>
-          <w:lang w:val="en-US"/>
-        </w:rPr>
-        <w:t xml:space="preserve"> been provided so this would be the only cost to CRC in the development of the website</w:t>
+        <w:t xml:space="preserve">percent </w:t>
+      </w:r>
+      <w:r>
+        <w:rPr>
+          <w:lang w:val="en-US"/>
+        </w:rPr>
+        <w:t>/</w:t>
+      </w:r>
+      <w:r>
+        <w:rPr>
+          <w:lang w:val="en-US"/>
+        </w:rPr>
+        <w:t xml:space="preserve"> </w:t>
+      </w:r>
+      <w:r>
+        <w:rPr>
+          <w:lang w:val="en-US"/>
+        </w:rPr>
+        <w:t xml:space="preserve">100) x </w:t>
+      </w:r>
+      <w:r>
+        <w:rPr>
+          <w:lang w:val="en-US"/>
+        </w:rPr>
+        <w:t>3</w:t>
+      </w:r>
+      <w:r>
+        <w:rPr>
+          <w:lang w:val="en-US"/>
+        </w:rPr>
+        <w:t xml:space="preserve"> years </w:t>
+      </w:r>
+      <w:r>
+        <w:rPr>
+          <w:lang w:val="en-US"/>
+        </w:rPr>
+        <w:t xml:space="preserve">= </w:t>
+      </w:r>
+      <m:oMath>
+        <m:r>
+          <w:rPr>
+            <w:rFonts w:ascii="Cambria Math" w:hAnsi="Cambria Math"/>
+            <w:lang w:val="en-US"/>
+          </w:rPr>
+          <m:t xml:space="preserve">≈ </m:t>
+        </m:r>
+      </m:oMath>
+      <w:r>
+        <w:rPr>
+          <w:lang w:val="en-US"/>
+        </w:rPr>
+        <w:t>$</w:t>
+      </w:r>
+      <w:r>
+        <w:rPr>
+          <w:lang w:val="en-US"/>
+        </w:rPr>
+        <w:t>17,1</w:t>
+      </w:r>
+      <w:r>
+        <w:rPr>
+          <w:lang w:val="en-US"/>
+        </w:rPr>
+        <w:t>3</w:t>
+      </w:r>
+      <w:r>
+        <w:rPr>
+          <w:lang w:val="en-US"/>
+        </w:rPr>
+        <w:t>0</w:t>
+      </w:r>
+    </w:p>
+    <w:p>
+      <w:pPr>
+        <w:rPr>
+          <w:lang w:val="en-US"/>
+        </w:rPr>
+      </w:pPr>
+    </w:p>
+    <w:p>
+      <w:pPr>
+        <w:rPr>
+          <w:lang w:val="en-US"/>
+        </w:rPr>
+      </w:pPr>
+      <w:r>
+        <w:rPr>
+          <w:u w:val="single"/>
+          <w:lang w:val="en-US"/>
+        </w:rPr>
+        <w:t>5.00% improvement</w:t>
+      </w:r>
+      <w:r>
+        <w:rPr>
+          <w:lang w:val="en-US"/>
+        </w:rPr>
+        <w:t xml:space="preserve"> in customer base (</w:t>
+      </w:r>
+      <w:r>
+        <w:rPr>
+          <w:lang w:val="en-US"/>
+        </w:rPr>
+        <w:t>scenario 2</w:t>
+      </w:r>
+      <w:r>
+        <w:rPr>
+          <w:lang w:val="en-US"/>
+        </w:rPr>
+        <w:t>)</w:t>
+      </w:r>
+    </w:p>
+    <w:p>
+      <w:pPr>
+        <w:rPr>
+          <w:lang w:val="en-US"/>
+        </w:rPr>
+      </w:pPr>
+      <w:r>
+        <w:rPr>
+          <w:lang w:val="en-US"/>
+        </w:rPr>
+        <w:t>$2,510</w:t>
+      </w:r>
+      <w:r>
+        <w:rPr>
+          <w:lang w:val="en-US"/>
+        </w:rPr>
+        <w:t xml:space="preserve"> </w:t>
+      </w:r>
+      <w:r>
+        <w:rPr>
+          <w:lang w:val="en-US"/>
+        </w:rPr>
+        <w:t>x (70</w:t>
+      </w:r>
+      <w:r>
+        <w:rPr>
+          <w:lang w:val="en-US"/>
+        </w:rPr>
+        <w:t xml:space="preserve"> </w:t>
+      </w:r>
+      <w:r>
+        <w:rPr>
+          <w:lang w:val="en-US"/>
+        </w:rPr>
+        <w:t>x</w:t>
+      </w:r>
+      <w:r>
+        <w:rPr>
+          <w:lang w:val="en-US"/>
+        </w:rPr>
+        <w:t xml:space="preserve"> </w:t>
+      </w:r>
+      <w:r>
+        <w:rPr>
+          <w:lang w:val="en-US"/>
+        </w:rPr>
+        <w:t>5</w:t>
+      </w:r>
+      <w:r>
+        <w:rPr>
+          <w:lang w:val="en-US"/>
+        </w:rPr>
+        <w:t>.0</w:t>
+      </w:r>
+      <w:r>
+        <w:rPr>
+          <w:lang w:val="en-US"/>
+        </w:rPr>
+        <w:t xml:space="preserve"> /</w:t>
+      </w:r>
+      <w:r>
+        <w:rPr>
+          <w:lang w:val="en-US"/>
+        </w:rPr>
+        <w:t xml:space="preserve"> </w:t>
+      </w:r>
+      <w:r>
+        <w:rPr>
+          <w:lang w:val="en-US"/>
+        </w:rPr>
+        <w:t xml:space="preserve">100) x 3 years = </w:t>
+      </w:r>
+      <m:oMath>
+        <m:r>
+          <w:rPr>
+            <w:rFonts w:ascii="Cambria Math" w:hAnsi="Cambria Math"/>
+            <w:lang w:val="en-US"/>
+          </w:rPr>
+          <m:t xml:space="preserve">≈ </m:t>
+        </m:r>
+      </m:oMath>
+      <w:r>
+        <w:rPr>
+          <w:lang w:val="en-US"/>
+        </w:rPr>
+        <w:t>$26,355</w:t>
+      </w:r>
+    </w:p>
+    <w:p>
+      <w:pPr>
+        <w:rPr>
+          <w:lang w:val="en-US"/>
+        </w:rPr>
+      </w:pPr>
+    </w:p>
+    <w:p>
+      <w:pPr>
+        <w:rPr>
+          <w:lang w:val="en-US"/>
+        </w:rPr>
+      </w:pPr>
+      <w:r>
+        <w:rPr>
+          <w:u w:val="single"/>
+          <w:lang w:val="en-US"/>
+        </w:rPr>
+        <w:t>6.50</w:t>
+      </w:r>
+      <w:r>
+        <w:rPr>
+          <w:u w:val="single"/>
+          <w:lang w:val="en-US"/>
+        </w:rPr>
+        <w:t>% improvement</w:t>
+      </w:r>
+      <w:r>
+        <w:rPr>
+          <w:lang w:val="en-US"/>
+        </w:rPr>
+        <w:t xml:space="preserve"> in customer base (</w:t>
+      </w:r>
+      <w:r>
+        <w:rPr>
+          <w:lang w:val="en-US"/>
+        </w:rPr>
+        <w:t>scenario 3</w:t>
+      </w:r>
+      <w:r>
+        <w:rPr>
+          <w:lang w:val="en-US"/>
+        </w:rPr>
+        <w:t>)</w:t>
+      </w:r>
+    </w:p>
+    <w:p>
+      <w:pPr>
+        <w:rPr>
+          <w:lang w:val="en-US"/>
+        </w:rPr>
+      </w:pPr>
+      <w:r>
+        <w:rPr>
+          <w:lang w:val="en-US"/>
+        </w:rPr>
+        <w:t>$2,</w:t>
+      </w:r>
+      <w:r>
+        <w:rPr>
+          <w:lang w:val="en-US"/>
+        </w:rPr>
+        <w:t>510</w:t>
+      </w:r>
+      <w:r>
+        <w:rPr>
+          <w:lang w:val="en-US"/>
+        </w:rPr>
+        <w:t xml:space="preserve"> x (70 x</w:t>
+      </w:r>
+      <w:r>
+        <w:rPr>
+          <w:lang w:val="en-US"/>
+        </w:rPr>
+        <w:t xml:space="preserve"> </w:t>
+      </w:r>
+      <w:r>
+        <w:rPr>
+          <w:lang w:val="en-US"/>
+        </w:rPr>
+        <w:t>6.5</w:t>
+      </w:r>
+      <w:r>
+        <w:rPr>
+          <w:lang w:val="en-US"/>
+        </w:rPr>
+        <w:t xml:space="preserve"> /</w:t>
+      </w:r>
+      <w:r>
+        <w:rPr>
+          <w:lang w:val="en-US"/>
+        </w:rPr>
+        <w:t xml:space="preserve"> </w:t>
+      </w:r>
+      <w:r>
+        <w:rPr>
+          <w:lang w:val="en-US"/>
+        </w:rPr>
+        <w:t xml:space="preserve">100) x 3 years = </w:t>
+      </w:r>
+      <m:oMath>
+        <m:r>
+          <w:rPr>
+            <w:rFonts w:ascii="Cambria Math" w:hAnsi="Cambria Math"/>
+            <w:lang w:val="en-US"/>
+          </w:rPr>
+          <m:t xml:space="preserve">≈ </m:t>
+        </m:r>
+      </m:oMath>
+      <w:r>
+        <w:rPr>
+          <w:lang w:val="en-US"/>
+        </w:rPr>
+        <w:t>$</w:t>
+      </w:r>
+      <w:r>
+        <w:rPr>
+          <w:lang w:val="en-US"/>
+        </w:rPr>
+        <w:t>34,260</w:t>
+      </w:r>
+    </w:p>
+    <w:p>
+      <w:pPr>
+        <w:rPr>
+          <w:lang w:val="en-US"/>
+        </w:rPr>
+      </w:pPr>
+    </w:p>
+    <w:p>
+      <w:pPr>
+        <w:rPr>
+          <w:lang w:val="en-US"/>
+        </w:rPr>
+      </w:pPr>
+      <w:r>
+        <w:rPr>
+          <w:lang w:val="en-US"/>
+        </w:rPr>
+        <w:t xml:space="preserve">It is believed that a </w:t>
+      </w:r>
+      <w:r>
+        <w:rPr>
+          <w:lang w:val="en-US"/>
+        </w:rPr>
+        <w:t>5</w:t>
+      </w:r>
+      <w:r>
+        <w:rPr>
+          <w:lang w:val="en-US"/>
+        </w:rPr>
+        <w:t>% revenue improvement is achievable with the introduction of the website</w:t>
+      </w:r>
+      <w:r>
+        <w:rPr>
+          <w:lang w:val="en-US"/>
+        </w:rPr>
+        <w:t xml:space="preserve"> giving an increased ROI</w:t>
+      </w:r>
+      <w:r>
+        <w:rPr>
+          <w:lang w:val="en-US"/>
+        </w:rPr>
+        <w:t xml:space="preserve">. However, a 6.5% </w:t>
+      </w:r>
+      <w:r>
+        <w:rPr>
+          <w:lang w:val="en-US"/>
+        </w:rPr>
+        <w:t xml:space="preserve">customer base increase </w:t>
+      </w:r>
+      <w:r>
+        <w:rPr>
+          <w:lang w:val="en-US"/>
+        </w:rPr>
+        <w:t>is possible</w:t>
       </w:r>
       <w:r>
         <w:rPr>
@@ -1152,44 +2405,198 @@
         </w:rPr>
         <w:t>.</w:t>
       </w:r>
-      <w:r>
-        <w:rPr>
-          <w:lang w:val="en-US"/>
-        </w:rPr>
+    </w:p>
+    <w:p>
+      <w:pPr>
+        <w:rPr>
+          <w:noProof/>
+        </w:rPr>
+      </w:pPr>
+    </w:p>
+    <w:p>
+      <w:pPr>
+        <w:pStyle w:val="Heading1"/>
+        <w:rPr>
+          <w:lang w:val="en-US"/>
+        </w:rPr>
+      </w:pPr>
+      <w:bookmarkStart w:id="3" w:name="_Toc528220786"/>
+      <w:r>
+        <w:rPr>
+          <w:lang w:val="en-US"/>
+        </w:rPr>
+        <w:t>Cost of Maintaining the Website</w:t>
+      </w:r>
+      <w:bookmarkEnd w:id="3"/>
+    </w:p>
+    <w:p>
+      <w:pPr>
+        <w:rPr>
+          <w:lang w:val="en-US"/>
+        </w:rPr>
+      </w:pPr>
+      <w:r>
+        <w:rPr>
+          <w:lang w:val="en-US"/>
+        </w:rPr>
+        <w:t xml:space="preserve">The cost to maintain the website would be small as most the data could be collected from the CRC’s database. The development team would need to complete </w:t>
+      </w:r>
+      <w:r>
+        <w:rPr>
+          <w:lang w:val="en-US"/>
+        </w:rPr>
+        <w:t>s</w:t>
+      </w:r>
+      <w:r>
+        <w:rPr>
+          <w:lang w:val="en-US"/>
+        </w:rPr>
+        <w:t xml:space="preserve">ome extra changes to the website so that it runs straight off the database information. </w:t>
+      </w:r>
+      <w:r>
+        <w:rPr>
+          <w:lang w:val="en-US"/>
+        </w:rPr>
+        <w:t>C</w:t>
+      </w:r>
+      <w:r>
+        <w:rPr>
+          <w:lang w:val="en-US"/>
+        </w:rPr>
+        <w:t>urrently it runs off a static database, so changes would need to be made to the original database to make sure that it is correctly configured to interface with the website.</w:t>
+      </w:r>
+    </w:p>
+    <w:p>
+      <w:pPr>
+        <w:rPr>
+          <w:lang w:val="en-US"/>
+        </w:rPr>
+      </w:pPr>
+      <w:r>
+        <w:rPr>
+          <w:lang w:val="en-US"/>
+        </w:rPr>
+        <w:t>From this point onwards, I believe it would not need very much maintenance as the website has been developed to be very user friendly and with a lot of standard user features and some that exceed even the client’s original expectations as we  have completed most of the second sprint at this time.</w:t>
+      </w:r>
+    </w:p>
+    <w:p>
+      <w:pPr>
+        <w:rPr>
+          <w:lang w:val="en-US"/>
+        </w:rPr>
+      </w:pPr>
+    </w:p>
+    <w:p>
+      <w:pPr>
+        <w:pStyle w:val="Heading1"/>
+      </w:pPr>
+      <w:bookmarkStart w:id="4" w:name="_Toc528220787"/>
+      <w:r>
+        <w:t>Website Usage</w:t>
+      </w:r>
+      <w:bookmarkEnd w:id="4"/>
+    </w:p>
+    <w:p>
+      <w:r>
+        <w:t>The website would be highly u</w:t>
+      </w:r>
+      <w:r>
+        <w:t>tilised</w:t>
+      </w:r>
+      <w:r>
+        <w:t xml:space="preserve"> as it </w:t>
+      </w:r>
+      <w:r>
+        <w:t>will be used by internal CRC staff and customers</w:t>
+      </w:r>
+      <w:r>
+        <w:t>.</w:t>
+      </w:r>
+      <w:r>
         <w:t xml:space="preserve"> </w:t>
       </w:r>
       <w:r>
-        <w:rPr>
-          <w:lang w:val="en-US"/>
-        </w:rPr>
-        <w:t>T</w:t>
-      </w:r>
-      <w:r>
-        <w:rPr>
-          <w:lang w:val="en-US"/>
-        </w:rPr>
-        <w:t xml:space="preserve">he only other item they would need to pay for is a </w:t>
-      </w:r>
-      <w:r>
-        <w:rPr>
-          <w:lang w:val="en-US"/>
-        </w:rPr>
-        <w:t>domain</w:t>
-      </w:r>
-      <w:r>
-        <w:rPr>
-          <w:lang w:val="en-US"/>
-        </w:rPr>
-        <w:t xml:space="preserve"> to host the developed website.</w:t>
-      </w:r>
-    </w:p>
-    <w:p>
-      <w:pPr>
-        <w:rPr>
-          <w:lang w:val="en-US"/>
-        </w:rPr>
-      </w:pPr>
-    </w:p>
+        <w:t xml:space="preserve">This will require the website to have highly level of availability to its users. </w:t>
+      </w:r>
+      <w:r>
+        <w:t>Customers are able to use the website to find store locations</w:t>
+      </w:r>
+      <w:r>
+        <w:t xml:space="preserve"> and</w:t>
+      </w:r>
+      <w:r>
+        <w:t xml:space="preserve"> recommended cars they may want to hire in the future</w:t>
+      </w:r>
+      <w:r>
+        <w:t>.</w:t>
+      </w:r>
+      <w:r>
+        <w:t xml:space="preserve"> </w:t>
+      </w:r>
+      <w:r>
+        <w:t>I</w:t>
+      </w:r>
+      <w:r>
+        <w:t>n the future</w:t>
+      </w:r>
+      <w:r>
+        <w:rPr>
+          <w:color w:val="FF0000"/>
+        </w:rPr>
+        <w:t>,</w:t>
+      </w:r>
+      <w:r>
+        <w:t xml:space="preserve"> the CRC are looking to implement a system where the customer can hire a car just using the website</w:t>
+      </w:r>
+      <w:r>
+        <w:t>,</w:t>
+      </w:r>
+      <w:r>
+        <w:t xml:space="preserve"> which would see usage shoot through the roof.</w:t>
+      </w:r>
+    </w:p>
+    <w:p>
+      <w:r>
+        <w:lastRenderedPageBreak/>
+        <w:t>This website has also been developed for use by internal staff and managers, to view analytics in relation to customer and cars that are hired</w:t>
+      </w:r>
+      <w:r>
+        <w:t>.</w:t>
+      </w:r>
+      <w:r>
+        <w:t xml:space="preserve"> </w:t>
+      </w:r>
+      <w:r>
+        <w:t>N</w:t>
+      </w:r>
+      <w:r>
+        <w:t xml:space="preserve">umerous different reports have been included for staff </w:t>
+      </w:r>
+      <w:r>
+        <w:t>members,</w:t>
+      </w:r>
+      <w:r>
+        <w:t xml:space="preserve"> so they can easily and quickly view this information as we have even included</w:t>
+      </w:r>
+      <w:r>
+        <w:t xml:space="preserve"> a report page which shows</w:t>
+      </w:r>
+      <w:r>
+        <w:t xml:space="preserve"> graphs of data</w:t>
+      </w:r>
+      <w:r>
+        <w:t xml:space="preserve"> which will help staff better use and understand the data</w:t>
+      </w:r>
+      <w:r>
+        <w:t>.</w:t>
+      </w:r>
+    </w:p>
+    <w:p>
+      <w:r>
+        <w:t>Analysis of the customer data will enable care hire trends to be easily seen. This will lead to a better understanding of the customer’s requirements and allow the company to better target these needs which will lead to higher profits.</w:t>
+      </w:r>
+    </w:p>
+    <w:p/>
     <w:p>
       <w:pPr>
         <w:pStyle w:val="Heading1"/>
@@ -1197,26 +2604,291 @@
           <w:lang w:val="en-US"/>
         </w:rPr>
       </w:pPr>
-      <w:bookmarkStart w:id="2" w:name="_Toc528147970"/>
-      <w:r>
-        <w:rPr>
-          <w:lang w:val="en-US"/>
-        </w:rPr>
-        <w:t>Cost of Maintaining the Website</w:t>
-      </w:r>
-      <w:bookmarkEnd w:id="2"/>
-    </w:p>
-    <w:p>
-      <w:pPr>
-        <w:rPr>
-          <w:lang w:val="en-US"/>
-        </w:rPr>
-      </w:pPr>
-      <w:r>
-        <w:rPr>
-          <w:lang w:val="en-US"/>
-        </w:rPr>
-        <w:t xml:space="preserve">The cost to maintain the website would be small as most the data could be collected from the CRC’s database. The development team would need to complete </w:t>
+      <w:bookmarkStart w:id="5" w:name="_Toc528220788"/>
+      <w:r>
+        <w:rPr>
+          <w:lang w:val="en-US"/>
+        </w:rPr>
+        <w:t>Website Lifespan</w:t>
+      </w:r>
+      <w:bookmarkEnd w:id="5"/>
+    </w:p>
+    <w:p>
+      <w:pPr>
+        <w:rPr>
+          <w:lang w:val="en-US"/>
+        </w:rPr>
+      </w:pPr>
+      <w:r>
+        <w:rPr>
+          <w:lang w:val="en-US"/>
+        </w:rPr>
+        <w:t xml:space="preserve">The lifespan of the website is expected to be longer than normal as the development team has implemented design features that will allow simplicity of use and underlying mechanisms to allow reduced maintenance cycles. </w:t>
+      </w:r>
+      <w:r>
+        <w:rPr>
+          <w:lang w:val="en-US"/>
+        </w:rPr>
+        <w:t>We could have gone with a less sophisticated look and feel but this approach usually turns a lot of people away from a website as it looks like it may be ‘not real -dodgy’</w:t>
+      </w:r>
+      <w:r>
+        <w:rPr>
+          <w:lang w:val="en-US"/>
+        </w:rPr>
+        <w:t xml:space="preserve">. </w:t>
+      </w:r>
+      <w:r>
+        <w:rPr>
+          <w:lang w:val="en-US"/>
+        </w:rPr>
+        <w:t>Also,</w:t>
+      </w:r>
+      <w:r>
+        <w:rPr>
+          <w:lang w:val="en-US"/>
+        </w:rPr>
+        <w:t xml:space="preserve"> this</w:t>
+      </w:r>
+      <w:r>
+        <w:rPr>
+          <w:lang w:val="en-US"/>
+        </w:rPr>
+        <w:t xml:space="preserve"> doesn’t reflect well on the company as many competitor websites have many of the items we implemented so anything less would mean we might lose customers as soon as the website is launched.</w:t>
+      </w:r>
+    </w:p>
+    <w:p>
+      <w:pPr>
+        <w:rPr>
+          <w:lang w:val="en-US"/>
+        </w:rPr>
+      </w:pPr>
+    </w:p>
+    <w:p>
+      <w:pPr>
+        <w:pStyle w:val="Heading1"/>
+        <w:rPr>
+          <w:lang w:val="en-US"/>
+        </w:rPr>
+      </w:pPr>
+      <w:bookmarkStart w:id="6" w:name="_Toc528220789"/>
+      <w:r>
+        <w:rPr>
+          <w:lang w:val="en-US"/>
+        </w:rPr>
+        <w:t>Conclusion</w:t>
+      </w:r>
+      <w:bookmarkEnd w:id="6"/>
+    </w:p>
+    <w:p>
+      <w:pPr>
+        <w:rPr>
+          <w:lang w:val="en-US"/>
+        </w:rPr>
+      </w:pPr>
+      <w:r>
+        <w:rPr>
+          <w:lang w:val="en-US"/>
+        </w:rPr>
+        <w:t xml:space="preserve">In conclusion the development has supplied </w:t>
+      </w:r>
+      <w:r>
+        <w:rPr>
+          <w:lang w:val="en-US"/>
+        </w:rPr>
+        <w:t>software and hardware to the development of this website. Therefore, the only cost to CRC is approximately $</w:t>
+      </w:r>
+      <w:r>
+        <w:rPr>
+          <w:lang w:val="en-US"/>
+        </w:rPr>
+        <w:t>17</w:t>
+      </w:r>
+      <w:r>
+        <w:rPr>
+          <w:lang w:val="en-US"/>
+        </w:rPr>
+        <w:t xml:space="preserve">,100. </w:t>
+      </w:r>
+      <w:r>
+        <w:rPr>
+          <w:lang w:val="en-US"/>
+        </w:rPr>
+        <w:t>W</w:t>
+      </w:r>
+      <w:r>
+        <w:rPr>
+          <w:lang w:val="en-US"/>
+        </w:rPr>
+        <w:t xml:space="preserve">hile this seems like a large cost, I believe that with the high quality of the developed website and the business currently </w:t>
+      </w:r>
+      <w:r>
+        <w:rPr>
+          <w:lang w:val="en-US"/>
+        </w:rPr>
+        <w:t>doesn’t have</w:t>
+      </w:r>
+      <w:r>
+        <w:rPr>
+          <w:lang w:val="en-US"/>
+        </w:rPr>
+        <w:t xml:space="preserve"> a</w:t>
+      </w:r>
+      <w:r>
+        <w:rPr>
+          <w:lang w:val="en-US"/>
+        </w:rPr>
+        <w:t>n existing</w:t>
+      </w:r>
+      <w:r>
+        <w:rPr>
+          <w:lang w:val="en-US"/>
+        </w:rPr>
+        <w:t xml:space="preserve"> website they can easily make this money back</w:t>
+      </w:r>
+      <w:r>
+        <w:rPr>
+          <w:lang w:val="en-US"/>
+        </w:rPr>
+        <w:t>, with the business gained.</w:t>
+      </w:r>
+    </w:p>
+    <w:p>
+      <w:pPr>
+        <w:rPr>
+          <w:lang w:val="en-US"/>
+        </w:rPr>
+      </w:pPr>
+      <w:r>
+        <w:rPr>
+          <w:lang w:val="en-US"/>
+        </w:rPr>
+        <w:t>Once the website goes live</w:t>
+      </w:r>
+      <w:r>
+        <w:rPr>
+          <w:color w:val="FF0000"/>
+          <w:lang w:val="en-US"/>
+        </w:rPr>
+        <w:t>,</w:t>
+      </w:r>
+      <w:r>
+        <w:rPr>
+          <w:lang w:val="en-US"/>
+        </w:rPr>
+        <w:t xml:space="preserve"> this will introduce new traffic to the business as they will now have an active web presence. </w:t>
+      </w:r>
+      <w:r>
+        <w:rPr>
+          <w:lang w:val="en-US"/>
+        </w:rPr>
+        <w:t>This</w:t>
+      </w:r>
+      <w:r>
+        <w:rPr>
+          <w:lang w:val="en-US"/>
+        </w:rPr>
+        <w:t xml:space="preserve"> will increase their sales as they can now provide customers information via their webpage</w:t>
+      </w:r>
+      <w:r>
+        <w:rPr>
+          <w:color w:val="FF0000"/>
+          <w:lang w:val="en-US"/>
+        </w:rPr>
+        <w:t>.</w:t>
+      </w:r>
+      <w:r>
+        <w:rPr>
+          <w:color w:val="FF0000"/>
+          <w:lang w:val="en-US"/>
+        </w:rPr>
+        <w:t xml:space="preserve"> </w:t>
+      </w:r>
+      <w:r>
+        <w:rPr>
+          <w:color w:val="FF0000"/>
+          <w:lang w:val="en-US"/>
+        </w:rPr>
+        <w:t>I</w:t>
+      </w:r>
+      <w:r>
+        <w:rPr>
+          <w:color w:val="FF0000"/>
+          <w:lang w:val="en-US"/>
+        </w:rPr>
+        <w:t xml:space="preserve">f </w:t>
+      </w:r>
+      <w:r>
+        <w:rPr>
+          <w:lang w:val="en-US"/>
+        </w:rPr>
+        <w:t>development continues it will allow customers to hire cars online which will create a new platform and income for the business.</w:t>
+      </w:r>
+    </w:p>
+    <w:p>
+      <w:pPr>
+        <w:rPr>
+          <w:lang w:val="en-US"/>
+        </w:rPr>
+      </w:pPr>
+      <w:r>
+        <w:rPr>
+          <w:lang w:val="en-US"/>
+        </w:rPr>
+        <w:t>O</w:t>
+      </w:r>
+      <w:r>
+        <w:rPr>
+          <w:lang w:val="en-US"/>
+        </w:rPr>
+        <w:t>nce the website is up and the development and all the features are implemented the</w:t>
+      </w:r>
+      <w:r>
+        <w:rPr>
+          <w:lang w:val="en-US"/>
+        </w:rPr>
+        <w:t>re</w:t>
+      </w:r>
+      <w:r>
+        <w:rPr>
+          <w:lang w:val="en-US"/>
+        </w:rPr>
+        <w:t xml:space="preserve"> will only be ongoing maintenance costs for the CRC</w:t>
+      </w:r>
+      <w:r>
+        <w:rPr>
+          <w:lang w:val="en-US"/>
+        </w:rPr>
+        <w:t>.</w:t>
+      </w:r>
+      <w:r>
+        <w:rPr>
+          <w:lang w:val="en-US"/>
+        </w:rPr>
+        <w:t xml:space="preserve"> </w:t>
+      </w:r>
+      <w:r>
+        <w:rPr>
+          <w:lang w:val="en-US"/>
+        </w:rPr>
+        <w:t>This</w:t>
+      </w:r>
+      <w:r>
+        <w:rPr>
+          <w:lang w:val="en-US"/>
+        </w:rPr>
+        <w:t xml:space="preserve"> means that while the development</w:t>
+      </w:r>
+      <w:r>
+        <w:rPr>
+          <w:lang w:val="en-US"/>
+        </w:rPr>
+        <w:t xml:space="preserve"> </w:t>
+      </w:r>
+      <w:r>
+        <w:rPr>
+          <w:lang w:val="en-US"/>
+        </w:rPr>
+        <w:t>ha</w:t>
       </w:r>
       <w:r>
         <w:rPr>
@@ -1228,33 +2900,22 @@
         <w:rPr>
           <w:lang w:val="en-US"/>
         </w:rPr>
-        <w:t xml:space="preserve">ome extra changes to the website so that it runs straight off the database information. </w:t>
-      </w:r>
-      <w:r>
-        <w:rPr>
-          <w:lang w:val="en-US"/>
-        </w:rPr>
-        <w:t>C</w:t>
-      </w:r>
-      <w:r>
-        <w:rPr>
-          <w:lang w:val="en-US"/>
-        </w:rPr>
-        <w:t>urrently it runs off a static database, so changes would need to be made to the original database to make sure that it is correctly configured to interface with the website.</w:t>
-      </w:r>
-    </w:p>
-    <w:p>
-      <w:pPr>
-        <w:rPr>
-          <w:lang w:val="en-US"/>
-        </w:rPr>
-      </w:pPr>
-      <w:r>
-        <w:rPr>
-          <w:lang w:val="en-US"/>
-        </w:rPr>
-        <w:t>From this point onwards, I believe it would not need very much maintenance as the website has been developed to be very user friendly and with a lot of standard user features and some that exceed even the client’s original expectations as we  have completed most of the second sprint at this time.</w:t>
-      </w:r>
+        <w:t xml:space="preserve"> a high initial cost, in the future the money made from the website and the free advertising from having a website will increase revenue overall.</w:t>
+      </w:r>
+    </w:p>
+    <w:p>
+      <w:pPr>
+        <w:rPr>
+          <w:lang w:val="en-US"/>
+        </w:rPr>
+      </w:pPr>
+    </w:p>
+    <w:p>
+      <w:pPr>
+        <w:rPr>
+          <w:lang w:val="en-US"/>
+        </w:rPr>
+      </w:pPr>
     </w:p>
     <w:p>
       <w:pPr>
@@ -1294,407 +2955,11 @@
     <w:p>
       <w:pPr>
         <w:pStyle w:val="Heading1"/>
-      </w:pPr>
-      <w:bookmarkStart w:id="3" w:name="_Toc528147971"/>
-      <w:r>
-        <w:lastRenderedPageBreak/>
-        <w:t>Website Usage</w:t>
-      </w:r>
-      <w:bookmarkEnd w:id="3"/>
-    </w:p>
-    <w:p>
-      <w:r>
-        <w:t>The website would be highly u</w:t>
-      </w:r>
-      <w:r>
-        <w:t>tilised</w:t>
-      </w:r>
-      <w:r>
-        <w:t xml:space="preserve"> as it </w:t>
-      </w:r>
-      <w:r>
-        <w:t>will be used by internal CRC staff and customers</w:t>
-      </w:r>
-      <w:r>
-        <w:t>.</w:t>
-      </w:r>
-      <w:r>
-        <w:t xml:space="preserve"> </w:t>
-      </w:r>
-      <w:r>
-        <w:t xml:space="preserve">This will require the website to have highly level of availability to its users. </w:t>
-      </w:r>
-      <w:r>
-        <w:t>Customers are able to use the website to find store locations</w:t>
-      </w:r>
-      <w:r>
-        <w:t xml:space="preserve"> and</w:t>
-      </w:r>
-      <w:r>
-        <w:t xml:space="preserve"> recommended cars they may want to hire in the future</w:t>
-      </w:r>
-      <w:r>
-        <w:t>.</w:t>
-      </w:r>
-      <w:r>
-        <w:t xml:space="preserve"> </w:t>
-      </w:r>
-      <w:r>
-        <w:t>I</w:t>
-      </w:r>
-      <w:r>
-        <w:t>n the future the CRC are looking to implement a system where the customer can hire a car just using the website</w:t>
-      </w:r>
-      <w:r>
-        <w:t>,</w:t>
-      </w:r>
-      <w:r>
-        <w:t xml:space="preserve"> which would see usage shoot through the roof.</w:t>
-      </w:r>
-    </w:p>
-    <w:p>
-      <w:r>
-        <w:t>This website has also been developed for use by internal staff and managers, to view analytics in relation to customer and cars that are hired</w:t>
-      </w:r>
-      <w:r>
-        <w:t>.</w:t>
-      </w:r>
-      <w:r>
-        <w:t xml:space="preserve"> </w:t>
-      </w:r>
-      <w:r>
-        <w:t>N</w:t>
-      </w:r>
-      <w:r>
-        <w:t xml:space="preserve">umerous different reports have been included for staff </w:t>
-      </w:r>
-      <w:r>
-        <w:t>members,</w:t>
-      </w:r>
-      <w:r>
-        <w:t xml:space="preserve"> so they can easily and quickly view this information as we have even included</w:t>
-      </w:r>
-      <w:r>
-        <w:t xml:space="preserve"> a report page which shows</w:t>
-      </w:r>
-      <w:r>
-        <w:t xml:space="preserve"> graphs of data</w:t>
-      </w:r>
-      <w:r>
-        <w:t xml:space="preserve"> which will help staff better use and understand the data</w:t>
-      </w:r>
-      <w:r>
-        <w:t>.</w:t>
-      </w:r>
-    </w:p>
-    <w:p>
-      <w:r>
-        <w:t>Analysis of the customer data will enable care hire trends to be easily seen. This will lead to a better understanding of the customer’s requirements and allow the company to better target these needs which will lead to higher profits.</w:t>
-      </w:r>
-    </w:p>
-    <w:p/>
-    <w:p>
-      <w:pPr>
-        <w:pStyle w:val="Heading1"/>
-        <w:rPr>
-          <w:lang w:val="en-US"/>
-        </w:rPr>
-      </w:pPr>
-      <w:bookmarkStart w:id="4" w:name="_Toc528147972"/>
-      <w:r>
-        <w:rPr>
-          <w:lang w:val="en-US"/>
-        </w:rPr>
-        <w:t>Website Lifespan</w:t>
-      </w:r>
-      <w:bookmarkEnd w:id="4"/>
-    </w:p>
-    <w:p>
-      <w:pPr>
-        <w:rPr>
-          <w:lang w:val="en-US"/>
-        </w:rPr>
-      </w:pPr>
-      <w:r>
-        <w:rPr>
-          <w:lang w:val="en-US"/>
-        </w:rPr>
-        <w:t xml:space="preserve">The lifespan of the website is expected to be longer than normal as the development team has implemented design features that will allow simplicity of use and underlying mechanisms to allow reduced maintenance </w:t>
-      </w:r>
-      <w:r>
-        <w:rPr>
-          <w:lang w:val="en-US"/>
-        </w:rPr>
-        <w:t>cycles.</w:t>
-      </w:r>
-      <w:r>
-        <w:rPr>
-          <w:lang w:val="en-US"/>
-        </w:rPr>
-        <w:t xml:space="preserve"> </w:t>
-      </w:r>
-      <w:r>
-        <w:rPr>
-          <w:lang w:val="en-US"/>
-        </w:rPr>
-        <w:t>We could have gone with a less sophisticated look and feel but this approach usually turns a lot of people away from a website as it looks like it may be ‘not real -dodgy’</w:t>
-      </w:r>
-      <w:r>
-        <w:rPr>
-          <w:lang w:val="en-US"/>
-        </w:rPr>
-        <w:t xml:space="preserve">. </w:t>
-      </w:r>
-      <w:r>
-        <w:rPr>
-          <w:lang w:val="en-US"/>
-        </w:rPr>
-        <w:t>Also,</w:t>
-      </w:r>
-      <w:r>
-        <w:rPr>
-          <w:lang w:val="en-US"/>
-        </w:rPr>
-        <w:t xml:space="preserve"> this</w:t>
-      </w:r>
-      <w:r>
-        <w:rPr>
-          <w:lang w:val="en-US"/>
-        </w:rPr>
-        <w:t xml:space="preserve"> doesn’t reflect well on the company as many competitor websites have many of the items we implemented so anything less would mean we might lose customers as soon as the website is launched.</w:t>
-      </w:r>
-    </w:p>
-    <w:p>
-      <w:pPr>
-        <w:rPr>
-          <w:lang w:val="en-US"/>
-        </w:rPr>
-      </w:pPr>
-    </w:p>
-    <w:p>
-      <w:pPr>
-        <w:pStyle w:val="Heading1"/>
-        <w:rPr>
-          <w:lang w:val="en-US"/>
-        </w:rPr>
-      </w:pPr>
-      <w:bookmarkStart w:id="5" w:name="_Toc528147973"/>
-      <w:r>
-        <w:rPr>
-          <w:lang w:val="en-US"/>
-        </w:rPr>
-        <w:t>Conclusion</w:t>
-      </w:r>
-      <w:bookmarkEnd w:id="5"/>
-    </w:p>
-    <w:p>
-      <w:pPr>
-        <w:rPr>
-          <w:lang w:val="en-US"/>
-        </w:rPr>
-      </w:pPr>
-      <w:r>
-        <w:rPr>
-          <w:lang w:val="en-US"/>
-        </w:rPr>
-        <w:t xml:space="preserve">In conclusion the development has supplied </w:t>
-      </w:r>
-      <w:r>
-        <w:rPr>
-          <w:lang w:val="en-US"/>
-        </w:rPr>
-        <w:t xml:space="preserve">software and hardware to the development of this website. Therefore, the only cost to CRC is approximately $40,834.40 </w:t>
-      </w:r>
-      <w:r>
-        <w:rPr>
-          <w:lang w:val="en-US"/>
-        </w:rPr>
-        <w:t>W</w:t>
-      </w:r>
-      <w:r>
-        <w:rPr>
-          <w:lang w:val="en-US"/>
-        </w:rPr>
-        <w:t xml:space="preserve">hile this seems like a large cost, I believe that with the high quality of the developed website and the business currently </w:t>
-      </w:r>
-      <w:r>
-        <w:rPr>
-          <w:lang w:val="en-US"/>
-        </w:rPr>
-        <w:t>doesn’t have</w:t>
-      </w:r>
-      <w:r>
-        <w:rPr>
-          <w:lang w:val="en-US"/>
-        </w:rPr>
-        <w:t xml:space="preserve"> a</w:t>
-      </w:r>
-      <w:r>
-        <w:rPr>
-          <w:lang w:val="en-US"/>
-        </w:rPr>
-        <w:t>n existing</w:t>
-      </w:r>
-      <w:r>
-        <w:rPr>
-          <w:lang w:val="en-US"/>
-        </w:rPr>
-        <w:t xml:space="preserve"> website they can easily make this money back</w:t>
-      </w:r>
-      <w:r>
-        <w:rPr>
-          <w:lang w:val="en-US"/>
-        </w:rPr>
-        <w:t>, with the business gained.</w:t>
-      </w:r>
-    </w:p>
-    <w:p>
-      <w:pPr>
-        <w:rPr>
-          <w:lang w:val="en-US"/>
-        </w:rPr>
-      </w:pPr>
-      <w:r>
-        <w:rPr>
-          <w:lang w:val="en-US"/>
-        </w:rPr>
-        <w:t xml:space="preserve">Once the website goes live this will introduce new traffic to the business as they will now have an active web presence. </w:t>
-      </w:r>
-      <w:r>
-        <w:rPr>
-          <w:lang w:val="en-US"/>
-        </w:rPr>
-        <w:t>This</w:t>
-      </w:r>
-      <w:r>
-        <w:rPr>
-          <w:lang w:val="en-US"/>
-        </w:rPr>
-        <w:t xml:space="preserve"> will increase their sales as they can now provide customers information via their webpage</w:t>
-      </w:r>
-      <w:r>
-        <w:rPr>
-          <w:lang w:val="en-US"/>
-        </w:rPr>
-        <w:t>,</w:t>
-      </w:r>
-      <w:r>
-        <w:rPr>
-          <w:lang w:val="en-US"/>
-        </w:rPr>
-        <w:t xml:space="preserve"> and if development continues it will allow customers to hire cars online which will create a new platform and income for the business.</w:t>
-      </w:r>
-    </w:p>
-    <w:p>
-      <w:pPr>
-        <w:rPr>
-          <w:lang w:val="en-US"/>
-        </w:rPr>
-      </w:pPr>
-      <w:r>
-        <w:rPr>
-          <w:lang w:val="en-US"/>
-        </w:rPr>
-        <w:t>O</w:t>
-      </w:r>
-      <w:r>
-        <w:rPr>
-          <w:lang w:val="en-US"/>
-        </w:rPr>
-        <w:t>nce the website is up and the development and all the features are implemented the</w:t>
-      </w:r>
-      <w:r>
-        <w:rPr>
-          <w:lang w:val="en-US"/>
-        </w:rPr>
-        <w:t>re</w:t>
-      </w:r>
-      <w:r>
-        <w:rPr>
-          <w:lang w:val="en-US"/>
-        </w:rPr>
-        <w:t xml:space="preserve"> will only be ongoing maintenance costs for the CRC</w:t>
-      </w:r>
-      <w:r>
-        <w:rPr>
-          <w:lang w:val="en-US"/>
-        </w:rPr>
-        <w:t>.</w:t>
-      </w:r>
-      <w:r>
-        <w:rPr>
-          <w:lang w:val="en-US"/>
-        </w:rPr>
-        <w:t xml:space="preserve"> </w:t>
-      </w:r>
-      <w:r>
-        <w:rPr>
-          <w:lang w:val="en-US"/>
-        </w:rPr>
-        <w:t>This</w:t>
-      </w:r>
-      <w:r>
-        <w:rPr>
-          <w:lang w:val="en-US"/>
-        </w:rPr>
-        <w:t xml:space="preserve"> means that while the development</w:t>
-      </w:r>
-      <w:r>
-        <w:rPr>
-          <w:lang w:val="en-US"/>
-        </w:rPr>
-        <w:t xml:space="preserve"> </w:t>
-      </w:r>
-      <w:r>
-        <w:rPr>
-          <w:lang w:val="en-US"/>
-        </w:rPr>
-        <w:t>ha</w:t>
-      </w:r>
-      <w:r>
-        <w:rPr>
-          <w:lang w:val="en-US"/>
-        </w:rPr>
-        <w:t>s</w:t>
-      </w:r>
-      <w:r>
-        <w:rPr>
-          <w:lang w:val="en-US"/>
-        </w:rPr>
-        <w:t xml:space="preserve"> a high initial cost, in the future the money made from the website and the free advertising from having a website will increase revenue overall.</w:t>
-      </w:r>
-    </w:p>
-    <w:p>
-      <w:pPr>
-        <w:rPr>
-          <w:lang w:val="en-US"/>
-        </w:rPr>
-      </w:pPr>
-    </w:p>
-    <w:p>
-      <w:pPr>
-        <w:rPr>
-          <w:lang w:val="en-US"/>
-        </w:rPr>
-      </w:pPr>
-    </w:p>
-    <w:p>
-      <w:pPr>
-        <w:rPr>
-          <w:lang w:val="en-US"/>
-        </w:rPr>
-      </w:pPr>
-    </w:p>
-    <w:p>
-      <w:pPr>
-        <w:pStyle w:val="Heading1"/>
-        <w:rPr>
-          <w:lang w:val="en-US"/>
-        </w:rPr>
-      </w:pPr>
-      <w:bookmarkStart w:id="6" w:name="_Toc528147974"/>
-      <w:bookmarkStart w:id="7" w:name="_GoBack"/>
-      <w:bookmarkEnd w:id="7"/>
+        <w:rPr>
+          <w:lang w:val="en-US"/>
+        </w:rPr>
+      </w:pPr>
+      <w:bookmarkStart w:id="7" w:name="_Toc528220790"/>
       <w:r>
         <w:rPr>
           <w:lang w:val="en-US"/>
@@ -1702,7 +2967,7 @@
         <w:lastRenderedPageBreak/>
         <w:t>References</w:t>
       </w:r>
-      <w:bookmarkEnd w:id="6"/>
+      <w:bookmarkEnd w:id="7"/>
     </w:p>
     <w:p>
       <w:pPr>
@@ -1900,9 +3165,60 @@
     <w:p>
       <w:pPr>
         <w:rPr>
-          <w:lang w:val="en-US"/>
-        </w:rPr>
-      </w:pPr>
+          <w:rFonts w:cstheme="minorHAnsi"/>
+          <w:sz w:val="24"/>
+          <w:szCs w:val="24"/>
+          <w:lang w:val="en-US"/>
+        </w:rPr>
+      </w:pPr>
+      <w:bookmarkStart w:id="8" w:name="_GoBack"/>
+      <w:r>
+        <w:rPr>
+          <w:rStyle w:val="Strong"/>
+          <w:rFonts w:cstheme="minorHAnsi"/>
+          <w:color w:val="666666"/>
+          <w:sz w:val="24"/>
+          <w:szCs w:val="24"/>
+          <w:shd w:val="clear" w:color="auto" w:fill="FFFFFF"/>
+        </w:rPr>
+        <w:t> </w:t>
+      </w:r>
+      <w:r>
+        <w:rPr>
+          <w:rStyle w:val="selectable"/>
+          <w:rFonts w:cstheme="minorHAnsi"/>
+          <w:color w:val="000000"/>
+          <w:sz w:val="24"/>
+          <w:szCs w:val="24"/>
+          <w:shd w:val="clear" w:color="auto" w:fill="FFFFFF"/>
+        </w:rPr>
+        <w:t>Demonstratingvalue.org. (2018). </w:t>
+      </w:r>
+      <w:r>
+        <w:rPr>
+          <w:rStyle w:val="selectable"/>
+          <w:rFonts w:cstheme="minorHAnsi"/>
+          <w:i/>
+          <w:iCs/>
+          <w:color w:val="000000"/>
+          <w:sz w:val="24"/>
+          <w:szCs w:val="24"/>
+          <w:shd w:val="clear" w:color="auto" w:fill="FFFFFF"/>
+        </w:rPr>
+        <w:t>Calculate ROI for new Software | Demonstrating Value</w:t>
+      </w:r>
+      <w:r>
+        <w:rPr>
+          <w:rStyle w:val="selectable"/>
+          <w:rFonts w:cstheme="minorHAnsi"/>
+          <w:color w:val="000000"/>
+          <w:sz w:val="24"/>
+          <w:szCs w:val="24"/>
+          <w:shd w:val="clear" w:color="auto" w:fill="FFFFFF"/>
+        </w:rPr>
+        <w:t>. [online] Available at: https://www.demonstratingvalue.org/resources/calculate-roi-new-software [Accessed 25 Oct. 2018].</w:t>
+      </w:r>
+      <w:bookmarkEnd w:id="8"/>
     </w:p>
     <w:sectPr>
       <w:pgSz w:w="11906" w:h="16838"/>
@@ -1912,6 +3228,359 @@
     </w:sectPr>
   </w:body>
 </w:document>
+</file>
+
+<file path=word/numbering.xml><?xml version="1.0" encoding="utf-8"?>
+<w:numbering xmlns:wpc="http://schemas.microsoft.com/office/word/2010/wordprocessingCanvas" xmlns:cx="http://schemas.microsoft.com/office/drawing/2014/chartex" xmlns:cx1="http://schemas.microsoft.com/office/drawing/2015/9/8/chartex" xmlns:cx2="http://schemas.microsoft.com/office/drawing/2015/10/21/chartex" xmlns:cx3="http://schemas.microsoft.com/office/drawing/2016/5/9/chartex" xmlns:cx4="http://schemas.microsoft.com/office/drawing/2016/5/10/chartex" xmlns:cx5="http://schemas.microsoft.com/office/drawing/2016/5/11/chartex" xmlns:cx6="http://schemas.microsoft.com/office/drawing/2016/5/12/chartex" xmlns:cx7="http://schemas.microsoft.com/office/drawing/2016/5/13/chartex" xmlns:cx8="http://schemas.microsoft.com/office/drawing/2016/5/14/chartex" xmlns:mc="http://schemas.openxmlformats.org/markup-compatibility/2006" xmlns:aink="http://schemas.microsoft.com/office/drawing/2016/ink" xmlns:am3d="http://schemas.microsoft.com/office/drawing/2017/model3d" xmlns:o="urn:schemas-microsoft-com:office:office" xmlns:r="http://schemas.openxmlformats.org/officeDocument/2006/relationships" xmlns:m="http://schemas.openxmlformats.org/officeDocument/2006/math" xmlns:v="urn:schemas-microsoft-com:vml" xmlns:wp14="http://schemas.microsoft.com/office/word/2010/wordprocessingDrawing" xmlns:wp="http://schemas.openxmlformats.org/drawingml/2006/wordprocessingDrawing" xmlns:w10="urn:schemas-microsoft-com:office:word" xmlns:w="http://schemas.openxmlformats.org/wordprocessingml/2006/main" xmlns:w14="http://schemas.microsoft.com/office/word/2010/wordml" xmlns:w15="http://schemas.microsoft.com/office/word/2012/wordml" xmlns:w16cid="http://schemas.microsoft.com/office/word/2016/wordml/cid" xmlns:w16se="http://schemas.microsoft.com/office/word/2015/wordml/symex" xmlns:wpg="http://schemas.microsoft.com/office/word/2010/wordprocessingGroup" xmlns:wpi="http://schemas.microsoft.com/office/word/2010/wordprocessingInk" xmlns:wne="http://schemas.microsoft.com/office/word/2006/wordml" xmlns:wps="http://schemas.microsoft.com/office/word/2010/wordprocessingShape" mc:Ignorable="w14 w15 w16se w16cid wp14">
+  <w:abstractNum w:abstractNumId="0" w15:restartNumberingAfterBreak="0">
+    <w:nsid w:val="2A177EFA"/>
+    <w:multiLevelType w:val="hybridMultilevel"/>
+    <w:tmpl w:val="223220D8"/>
+    <w:lvl w:ilvl="0" w:tplc="0C090001">
+      <w:start w:val="1"/>
+      <w:numFmt w:val="bullet"/>
+      <w:lvlText w:val=""/>
+      <w:lvlJc w:val="left"/>
+      <w:pPr>
+        <w:ind w:left="720" w:hanging="360"/>
+      </w:pPr>
+      <w:rPr>
+        <w:rFonts w:ascii="Symbol" w:hAnsi="Symbol" w:hint="default"/>
+      </w:rPr>
+    </w:lvl>
+    <w:lvl w:ilvl="1" w:tplc="0C090003" w:tentative="1">
+      <w:start w:val="1"/>
+      <w:numFmt w:val="bullet"/>
+      <w:lvlText w:val="o"/>
+      <w:lvlJc w:val="left"/>
+      <w:pPr>
+        <w:ind w:left="1440" w:hanging="360"/>
+      </w:pPr>
+      <w:rPr>
+        <w:rFonts w:ascii="Courier New" w:hAnsi="Courier New" w:cs="Courier New" w:hint="default"/>
+      </w:rPr>
+    </w:lvl>
+    <w:lvl w:ilvl="2" w:tplc="0C090005" w:tentative="1">
+      <w:start w:val="1"/>
+      <w:numFmt w:val="bullet"/>
+      <w:lvlText w:val=""/>
+      <w:lvlJc w:val="left"/>
+      <w:pPr>
+        <w:ind w:left="2160" w:hanging="360"/>
+      </w:pPr>
+      <w:rPr>
+        <w:rFonts w:ascii="Wingdings" w:hAnsi="Wingdings" w:hint="default"/>
+      </w:rPr>
+    </w:lvl>
+    <w:lvl w:ilvl="3" w:tplc="0C090001" w:tentative="1">
+      <w:start w:val="1"/>
+      <w:numFmt w:val="bullet"/>
+      <w:lvlText w:val=""/>
+      <w:lvlJc w:val="left"/>
+      <w:pPr>
+        <w:ind w:left="2880" w:hanging="360"/>
+      </w:pPr>
+      <w:rPr>
+        <w:rFonts w:ascii="Symbol" w:hAnsi="Symbol" w:hint="default"/>
+      </w:rPr>
+    </w:lvl>
+    <w:lvl w:ilvl="4" w:tplc="0C090003" w:tentative="1">
+      <w:start w:val="1"/>
+      <w:numFmt w:val="bullet"/>
+      <w:lvlText w:val="o"/>
+      <w:lvlJc w:val="left"/>
+      <w:pPr>
+        <w:ind w:left="3600" w:hanging="360"/>
+      </w:pPr>
+      <w:rPr>
+        <w:rFonts w:ascii="Courier New" w:hAnsi="Courier New" w:cs="Courier New" w:hint="default"/>
+      </w:rPr>
+    </w:lvl>
+    <w:lvl w:ilvl="5" w:tplc="0C090005" w:tentative="1">
+      <w:start w:val="1"/>
+      <w:numFmt w:val="bullet"/>
+      <w:lvlText w:val=""/>
+      <w:lvlJc w:val="left"/>
+      <w:pPr>
+        <w:ind w:left="4320" w:hanging="360"/>
+      </w:pPr>
+      <w:rPr>
+        <w:rFonts w:ascii="Wingdings" w:hAnsi="Wingdings" w:hint="default"/>
+      </w:rPr>
+    </w:lvl>
+    <w:lvl w:ilvl="6" w:tplc="0C090001" w:tentative="1">
+      <w:start w:val="1"/>
+      <w:numFmt w:val="bullet"/>
+      <w:lvlText w:val=""/>
+      <w:lvlJc w:val="left"/>
+      <w:pPr>
+        <w:ind w:left="5040" w:hanging="360"/>
+      </w:pPr>
+      <w:rPr>
+        <w:rFonts w:ascii="Symbol" w:hAnsi="Symbol" w:hint="default"/>
+      </w:rPr>
+    </w:lvl>
+    <w:lvl w:ilvl="7" w:tplc="0C090003" w:tentative="1">
+      <w:start w:val="1"/>
+      <w:numFmt w:val="bullet"/>
+      <w:lvlText w:val="o"/>
+      <w:lvlJc w:val="left"/>
+      <w:pPr>
+        <w:ind w:left="5760" w:hanging="360"/>
+      </w:pPr>
+      <w:rPr>
+        <w:rFonts w:ascii="Courier New" w:hAnsi="Courier New" w:cs="Courier New" w:hint="default"/>
+      </w:rPr>
+    </w:lvl>
+    <w:lvl w:ilvl="8" w:tplc="0C090005" w:tentative="1">
+      <w:start w:val="1"/>
+      <w:numFmt w:val="bullet"/>
+      <w:lvlText w:val=""/>
+      <w:lvlJc w:val="left"/>
+      <w:pPr>
+        <w:ind w:left="6480" w:hanging="360"/>
+      </w:pPr>
+      <w:rPr>
+        <w:rFonts w:ascii="Wingdings" w:hAnsi="Wingdings" w:hint="default"/>
+      </w:rPr>
+    </w:lvl>
+  </w:abstractNum>
+  <w:abstractNum w:abstractNumId="1" w15:restartNumberingAfterBreak="0">
+    <w:nsid w:val="40CD2FB7"/>
+    <w:multiLevelType w:val="hybridMultilevel"/>
+    <w:tmpl w:val="520052DA"/>
+    <w:lvl w:ilvl="0" w:tplc="0C090001">
+      <w:start w:val="1"/>
+      <w:numFmt w:val="bullet"/>
+      <w:lvlText w:val=""/>
+      <w:lvlJc w:val="left"/>
+      <w:pPr>
+        <w:ind w:left="720" w:hanging="360"/>
+      </w:pPr>
+      <w:rPr>
+        <w:rFonts w:ascii="Symbol" w:hAnsi="Symbol" w:hint="default"/>
+      </w:rPr>
+    </w:lvl>
+    <w:lvl w:ilvl="1" w:tplc="0C090003" w:tentative="1">
+      <w:start w:val="1"/>
+      <w:numFmt w:val="bullet"/>
+      <w:lvlText w:val="o"/>
+      <w:lvlJc w:val="left"/>
+      <w:pPr>
+        <w:ind w:left="1440" w:hanging="360"/>
+      </w:pPr>
+      <w:rPr>
+        <w:rFonts w:ascii="Courier New" w:hAnsi="Courier New" w:cs="Courier New" w:hint="default"/>
+      </w:rPr>
+    </w:lvl>
+    <w:lvl w:ilvl="2" w:tplc="0C090005" w:tentative="1">
+      <w:start w:val="1"/>
+      <w:numFmt w:val="bullet"/>
+      <w:lvlText w:val=""/>
+      <w:lvlJc w:val="left"/>
+      <w:pPr>
+        <w:ind w:left="2160" w:hanging="360"/>
+      </w:pPr>
+      <w:rPr>
+        <w:rFonts w:ascii="Wingdings" w:hAnsi="Wingdings" w:hint="default"/>
+      </w:rPr>
+    </w:lvl>
+    <w:lvl w:ilvl="3" w:tplc="0C090001" w:tentative="1">
+      <w:start w:val="1"/>
+      <w:numFmt w:val="bullet"/>
+      <w:lvlText w:val=""/>
+      <w:lvlJc w:val="left"/>
+      <w:pPr>
+        <w:ind w:left="2880" w:hanging="360"/>
+      </w:pPr>
+      <w:rPr>
+        <w:rFonts w:ascii="Symbol" w:hAnsi="Symbol" w:hint="default"/>
+      </w:rPr>
+    </w:lvl>
+    <w:lvl w:ilvl="4" w:tplc="0C090003" w:tentative="1">
+      <w:start w:val="1"/>
+      <w:numFmt w:val="bullet"/>
+      <w:lvlText w:val="o"/>
+      <w:lvlJc w:val="left"/>
+      <w:pPr>
+        <w:ind w:left="3600" w:hanging="360"/>
+      </w:pPr>
+      <w:rPr>
+        <w:rFonts w:ascii="Courier New" w:hAnsi="Courier New" w:cs="Courier New" w:hint="default"/>
+      </w:rPr>
+    </w:lvl>
+    <w:lvl w:ilvl="5" w:tplc="0C090005" w:tentative="1">
+      <w:start w:val="1"/>
+      <w:numFmt w:val="bullet"/>
+      <w:lvlText w:val=""/>
+      <w:lvlJc w:val="left"/>
+      <w:pPr>
+        <w:ind w:left="4320" w:hanging="360"/>
+      </w:pPr>
+      <w:rPr>
+        <w:rFonts w:ascii="Wingdings" w:hAnsi="Wingdings" w:hint="default"/>
+      </w:rPr>
+    </w:lvl>
+    <w:lvl w:ilvl="6" w:tplc="0C090001" w:tentative="1">
+      <w:start w:val="1"/>
+      <w:numFmt w:val="bullet"/>
+      <w:lvlText w:val=""/>
+      <w:lvlJc w:val="left"/>
+      <w:pPr>
+        <w:ind w:left="5040" w:hanging="360"/>
+      </w:pPr>
+      <w:rPr>
+        <w:rFonts w:ascii="Symbol" w:hAnsi="Symbol" w:hint="default"/>
+      </w:rPr>
+    </w:lvl>
+    <w:lvl w:ilvl="7" w:tplc="0C090003" w:tentative="1">
+      <w:start w:val="1"/>
+      <w:numFmt w:val="bullet"/>
+      <w:lvlText w:val="o"/>
+      <w:lvlJc w:val="left"/>
+      <w:pPr>
+        <w:ind w:left="5760" w:hanging="360"/>
+      </w:pPr>
+      <w:rPr>
+        <w:rFonts w:ascii="Courier New" w:hAnsi="Courier New" w:cs="Courier New" w:hint="default"/>
+      </w:rPr>
+    </w:lvl>
+    <w:lvl w:ilvl="8" w:tplc="0C090005" w:tentative="1">
+      <w:start w:val="1"/>
+      <w:numFmt w:val="bullet"/>
+      <w:lvlText w:val=""/>
+      <w:lvlJc w:val="left"/>
+      <w:pPr>
+        <w:ind w:left="6480" w:hanging="360"/>
+      </w:pPr>
+      <w:rPr>
+        <w:rFonts w:ascii="Wingdings" w:hAnsi="Wingdings" w:hint="default"/>
+      </w:rPr>
+    </w:lvl>
+  </w:abstractNum>
+  <w:abstractNum w:abstractNumId="2" w15:restartNumberingAfterBreak="0">
+    <w:nsid w:val="51725B75"/>
+    <w:multiLevelType w:val="hybridMultilevel"/>
+    <w:tmpl w:val="E0D25DBA"/>
+    <w:lvl w:ilvl="0" w:tplc="0C090001">
+      <w:start w:val="1"/>
+      <w:numFmt w:val="bullet"/>
+      <w:lvlText w:val=""/>
+      <w:lvlJc w:val="left"/>
+      <w:pPr>
+        <w:ind w:left="720" w:hanging="360"/>
+      </w:pPr>
+      <w:rPr>
+        <w:rFonts w:ascii="Symbol" w:hAnsi="Symbol" w:hint="default"/>
+      </w:rPr>
+    </w:lvl>
+    <w:lvl w:ilvl="1" w:tplc="0C090003" w:tentative="1">
+      <w:start w:val="1"/>
+      <w:numFmt w:val="bullet"/>
+      <w:lvlText w:val="o"/>
+      <w:lvlJc w:val="left"/>
+      <w:pPr>
+        <w:ind w:left="1440" w:hanging="360"/>
+      </w:pPr>
+      <w:rPr>
+        <w:rFonts w:ascii="Courier New" w:hAnsi="Courier New" w:cs="Courier New" w:hint="default"/>
+      </w:rPr>
+    </w:lvl>
+    <w:lvl w:ilvl="2" w:tplc="0C090005" w:tentative="1">
+      <w:start w:val="1"/>
+      <w:numFmt w:val="bullet"/>
+      <w:lvlText w:val=""/>
+      <w:lvlJc w:val="left"/>
+      <w:pPr>
+        <w:ind w:left="2160" w:hanging="360"/>
+      </w:pPr>
+      <w:rPr>
+        <w:rFonts w:ascii="Wingdings" w:hAnsi="Wingdings" w:hint="default"/>
+      </w:rPr>
+    </w:lvl>
+    <w:lvl w:ilvl="3" w:tplc="0C090001" w:tentative="1">
+      <w:start w:val="1"/>
+      <w:numFmt w:val="bullet"/>
+      <w:lvlText w:val=""/>
+      <w:lvlJc w:val="left"/>
+      <w:pPr>
+        <w:ind w:left="2880" w:hanging="360"/>
+      </w:pPr>
+      <w:rPr>
+        <w:rFonts w:ascii="Symbol" w:hAnsi="Symbol" w:hint="default"/>
+      </w:rPr>
+    </w:lvl>
+    <w:lvl w:ilvl="4" w:tplc="0C090003" w:tentative="1">
+      <w:start w:val="1"/>
+      <w:numFmt w:val="bullet"/>
+      <w:lvlText w:val="o"/>
+      <w:lvlJc w:val="left"/>
+      <w:pPr>
+        <w:ind w:left="3600" w:hanging="360"/>
+      </w:pPr>
+      <w:rPr>
+        <w:rFonts w:ascii="Courier New" w:hAnsi="Courier New" w:cs="Courier New" w:hint="default"/>
+      </w:rPr>
+    </w:lvl>
+    <w:lvl w:ilvl="5" w:tplc="0C090005" w:tentative="1">
+      <w:start w:val="1"/>
+      <w:numFmt w:val="bullet"/>
+      <w:lvlText w:val=""/>
+      <w:lvlJc w:val="left"/>
+      <w:pPr>
+        <w:ind w:left="4320" w:hanging="360"/>
+      </w:pPr>
+      <w:rPr>
+        <w:rFonts w:ascii="Wingdings" w:hAnsi="Wingdings" w:hint="default"/>
+      </w:rPr>
+    </w:lvl>
+    <w:lvl w:ilvl="6" w:tplc="0C090001" w:tentative="1">
+      <w:start w:val="1"/>
+      <w:numFmt w:val="bullet"/>
+      <w:lvlText w:val=""/>
+      <w:lvlJc w:val="left"/>
+      <w:pPr>
+        <w:ind w:left="5040" w:hanging="360"/>
+      </w:pPr>
+      <w:rPr>
+        <w:rFonts w:ascii="Symbol" w:hAnsi="Symbol" w:hint="default"/>
+      </w:rPr>
+    </w:lvl>
+    <w:lvl w:ilvl="7" w:tplc="0C090003" w:tentative="1">
+      <w:start w:val="1"/>
+      <w:numFmt w:val="bullet"/>
+      <w:lvlText w:val="o"/>
+      <w:lvlJc w:val="left"/>
+      <w:pPr>
+        <w:ind w:left="5760" w:hanging="360"/>
+      </w:pPr>
+      <w:rPr>
+        <w:rFonts w:ascii="Courier New" w:hAnsi="Courier New" w:cs="Courier New" w:hint="default"/>
+      </w:rPr>
+    </w:lvl>
+    <w:lvl w:ilvl="8" w:tplc="0C090005" w:tentative="1">
+      <w:start w:val="1"/>
+      <w:numFmt w:val="bullet"/>
+      <w:lvlText w:val=""/>
+      <w:lvlJc w:val="left"/>
+      <w:pPr>
+        <w:ind w:left="6480" w:hanging="360"/>
+      </w:pPr>
+      <w:rPr>
+        <w:rFonts w:ascii="Wingdings" w:hAnsi="Wingdings" w:hint="default"/>
+      </w:rPr>
+    </w:lvl>
+  </w:abstractNum>
+  <w:num w:numId="1">
+    <w:abstractNumId w:val="0"/>
+  </w:num>
+  <w:num w:numId="2">
+    <w:abstractNumId w:val="2"/>
+  </w:num>
+  <w:num w:numId="3">
+    <w:abstractNumId w:val="1"/>
+  </w:num>
+</w:numbering>
 </file>
 
 <file path=word/styles.xml><?xml version="1.0" encoding="utf-8"?>
@@ -2469,6 +4138,43 @@
       <w:lang w:eastAsia="en-AU"/>
     </w:rPr>
   </w:style>
+  <w:style w:type="paragraph" w:styleId="ListParagraph">
+    <w:name w:val="List Paragraph"/>
+    <w:basedOn w:val="Normal"/>
+    <w:uiPriority w:val="34"/>
+    <w:qFormat/>
+    <w:rsid w:val="0029570C"/>
+    <w:pPr>
+      <w:ind w:left="720"/>
+      <w:contextualSpacing/>
+    </w:pPr>
+  </w:style>
+  <w:style w:type="character" w:styleId="PlaceholderText">
+    <w:name w:val="Placeholder Text"/>
+    <w:basedOn w:val="DefaultParagraphFont"/>
+    <w:uiPriority w:val="99"/>
+    <w:semiHidden/>
+    <w:rsid w:val="00E4134A"/>
+    <w:rPr>
+      <w:color w:val="808080"/>
+    </w:rPr>
+  </w:style>
+  <w:style w:type="character" w:styleId="Strong">
+    <w:name w:val="Strong"/>
+    <w:basedOn w:val="DefaultParagraphFont"/>
+    <w:uiPriority w:val="22"/>
+    <w:qFormat/>
+    <w:rsid w:val="00E5060F"/>
+    <w:rPr>
+      <w:b/>
+      <w:bCs/>
+    </w:rPr>
+  </w:style>
+  <w:style w:type="character" w:customStyle="1" w:styleId="selectable">
+    <w:name w:val="selectable"/>
+    <w:basedOn w:val="DefaultParagraphFont"/>
+    <w:rsid w:val="00E5060F"/>
+  </w:style>
 </w:styles>
 </file>
 
@@ -2772,7 +4478,7 @@
 </file>
 
 <file path=customXml/itemProps1.xml><?xml version="1.0" encoding="utf-8"?>
-<ds:datastoreItem xmlns:ds="http://schemas.openxmlformats.org/officeDocument/2006/customXml" ds:itemID="{D9C164EB-EA87-4BC8-8E73-D37E9206A9F0}">
+<ds:datastoreItem xmlns:ds="http://schemas.openxmlformats.org/officeDocument/2006/customXml" ds:itemID="{3BE5E7EF-00F1-4010-A5B8-74C20FB90429}">
   <ds:schemaRefs>
     <ds:schemaRef ds:uri="http://schemas.openxmlformats.org/officeDocument/2006/bibliography"/>
   </ds:schemaRefs>

</xml_diff>

<commit_message>
Signed-off-by: ChrisRStock <n9936947@qut.edu.au> Update to ROI report, updated.
Signed-off-by: ChrisRStock <n9936947@qut.edu.au>
</commit_message>
<xml_diff>
--- a/DOC/IFB299 - ROI report.docx
+++ b/DOC/IFB299 - ROI report.docx
@@ -245,6 +245,8 @@
           <w:lang w:val="en-US"/>
         </w:rPr>
       </w:pPr>
+      <w:bookmarkStart w:id="0" w:name="_GoBack"/>
+      <w:bookmarkEnd w:id="0"/>
       <w:r>
         <w:rPr>
           <w:b/>
@@ -321,7 +323,7 @@
             </w:rPr>
             <w:fldChar w:fldCharType="separate"/>
           </w:r>
-          <w:hyperlink w:anchor="_Toc528220783" w:history="1">
+          <w:hyperlink w:anchor="_Toc528267585" w:history="1">
             <w:r>
               <w:rPr>
                 <w:rStyle w:val="Hyperlink"/>
@@ -349,7 +351,7 @@
                 <w:noProof/>
                 <w:webHidden/>
               </w:rPr>
-              <w:instrText xml:space="preserve"> PAGEREF _Toc528220783 \h </w:instrText>
+              <w:instrText xml:space="preserve"> PAGEREF _Toc528267585 \h </w:instrText>
             </w:r>
             <w:r>
               <w:rPr>
@@ -391,7 +393,7 @@
               <w:lang w:eastAsia="en-AU"/>
             </w:rPr>
           </w:pPr>
-          <w:hyperlink w:anchor="_Toc528220784" w:history="1">
+          <w:hyperlink w:anchor="_Toc528267586" w:history="1">
             <w:r>
               <w:rPr>
                 <w:rStyle w:val="Hyperlink"/>
@@ -419,7 +421,7 @@
                 <w:noProof/>
                 <w:webHidden/>
               </w:rPr>
-              <w:instrText xml:space="preserve"> PAGEREF _Toc528220784 \h </w:instrText>
+              <w:instrText xml:space="preserve"> PAGEREF _Toc528267586 \h </w:instrText>
             </w:r>
             <w:r>
               <w:rPr>
@@ -461,12 +463,11 @@
               <w:lang w:eastAsia="en-AU"/>
             </w:rPr>
           </w:pPr>
-          <w:hyperlink w:anchor="_Toc528220785" w:history="1">
+          <w:hyperlink w:anchor="_Toc528267587" w:history="1">
             <w:r>
               <w:rPr>
                 <w:rStyle w:val="Hyperlink"/>
                 <w:noProof/>
-                <w:lang w:val="en-US"/>
               </w:rPr>
               <w:t>ROI Assumptions and Benefits</w:t>
             </w:r>
@@ -489,7 +490,7 @@
                 <w:noProof/>
                 <w:webHidden/>
               </w:rPr>
-              <w:instrText xml:space="preserve"> PAGEREF _Toc528220785 \h </w:instrText>
+              <w:instrText xml:space="preserve"> PAGEREF _Toc528267587 \h </w:instrText>
             </w:r>
             <w:r>
               <w:rPr>
@@ -531,7 +532,7 @@
               <w:lang w:eastAsia="en-AU"/>
             </w:rPr>
           </w:pPr>
-          <w:hyperlink w:anchor="_Toc528220786" w:history="1">
+          <w:hyperlink w:anchor="_Toc528267588" w:history="1">
             <w:r>
               <w:rPr>
                 <w:rStyle w:val="Hyperlink"/>
@@ -559,7 +560,7 @@
                 <w:noProof/>
                 <w:webHidden/>
               </w:rPr>
-              <w:instrText xml:space="preserve"> PAGEREF _Toc528220786 \h </w:instrText>
+              <w:instrText xml:space="preserve"> PAGEREF _Toc528267588 \h </w:instrText>
             </w:r>
             <w:r>
               <w:rPr>
@@ -601,7 +602,7 @@
               <w:lang w:eastAsia="en-AU"/>
             </w:rPr>
           </w:pPr>
-          <w:hyperlink w:anchor="_Toc528220787" w:history="1">
+          <w:hyperlink w:anchor="_Toc528267589" w:history="1">
             <w:r>
               <w:rPr>
                 <w:rStyle w:val="Hyperlink"/>
@@ -628,7 +629,7 @@
                 <w:noProof/>
                 <w:webHidden/>
               </w:rPr>
-              <w:instrText xml:space="preserve"> PAGEREF _Toc528220787 \h </w:instrText>
+              <w:instrText xml:space="preserve"> PAGEREF _Toc528267589 \h </w:instrText>
             </w:r>
             <w:r>
               <w:rPr>
@@ -670,7 +671,7 @@
               <w:lang w:eastAsia="en-AU"/>
             </w:rPr>
           </w:pPr>
-          <w:hyperlink w:anchor="_Toc528220788" w:history="1">
+          <w:hyperlink w:anchor="_Toc528267590" w:history="1">
             <w:r>
               <w:rPr>
                 <w:rStyle w:val="Hyperlink"/>
@@ -698,7 +699,7 @@
                 <w:noProof/>
                 <w:webHidden/>
               </w:rPr>
-              <w:instrText xml:space="preserve"> PAGEREF _Toc528220788 \h </w:instrText>
+              <w:instrText xml:space="preserve"> PAGEREF _Toc528267590 \h </w:instrText>
             </w:r>
             <w:r>
               <w:rPr>
@@ -740,7 +741,7 @@
               <w:lang w:eastAsia="en-AU"/>
             </w:rPr>
           </w:pPr>
-          <w:hyperlink w:anchor="_Toc528220789" w:history="1">
+          <w:hyperlink w:anchor="_Toc528267591" w:history="1">
             <w:r>
               <w:rPr>
                 <w:rStyle w:val="Hyperlink"/>
@@ -768,7 +769,7 @@
                 <w:noProof/>
                 <w:webHidden/>
               </w:rPr>
-              <w:instrText xml:space="preserve"> PAGEREF _Toc528220789 \h </w:instrText>
+              <w:instrText xml:space="preserve"> PAGEREF _Toc528267591 \h </w:instrText>
             </w:r>
             <w:r>
               <w:rPr>
@@ -810,7 +811,7 @@
               <w:lang w:eastAsia="en-AU"/>
             </w:rPr>
           </w:pPr>
-          <w:hyperlink w:anchor="_Toc528220790" w:history="1">
+          <w:hyperlink w:anchor="_Toc528267592" w:history="1">
             <w:r>
               <w:rPr>
                 <w:rStyle w:val="Hyperlink"/>
@@ -838,7 +839,7 @@
                 <w:noProof/>
                 <w:webHidden/>
               </w:rPr>
-              <w:instrText xml:space="preserve"> PAGEREF _Toc528220790 \h </w:instrText>
+              <w:instrText xml:space="preserve"> PAGEREF _Toc528267592 \h </w:instrText>
             </w:r>
             <w:r>
               <w:rPr>
@@ -858,7 +859,7 @@
                 <w:noProof/>
                 <w:webHidden/>
               </w:rPr>
-              <w:t>5</w:t>
+              <w:t>6</w:t>
             </w:r>
             <w:r>
               <w:rPr>
@@ -908,7 +909,7 @@
           <w:lang w:val="en-US"/>
         </w:rPr>
       </w:pPr>
-      <w:bookmarkStart w:id="0" w:name="_Toc528220783"/>
+      <w:bookmarkStart w:id="1" w:name="_Toc528267585"/>
       <w:r>
         <w:rPr>
           <w:lang w:val="en-US"/>
@@ -916,7 +917,7 @@
         <w:lastRenderedPageBreak/>
         <w:t>Introduction</w:t>
       </w:r>
-      <w:bookmarkEnd w:id="0"/>
+      <w:bookmarkEnd w:id="1"/>
     </w:p>
     <w:p>
       <w:pPr>
@@ -1036,7 +1037,7 @@
           <w:lang w:val="en-US"/>
         </w:rPr>
       </w:pPr>
-      <w:bookmarkStart w:id="1" w:name="_Toc528220784"/>
+      <w:bookmarkStart w:id="2" w:name="_Toc528267586"/>
       <w:r>
         <w:rPr>
           <w:lang w:val="en-US"/>
@@ -1055,7 +1056,7 @@
         </w:rPr>
         <w:t>ebsite</w:t>
       </w:r>
-      <w:bookmarkEnd w:id="1"/>
+      <w:bookmarkEnd w:id="2"/>
     </w:p>
     <w:p>
       <w:pPr>
@@ -1465,27 +1466,15 @@
     <w:p>
       <w:pPr>
         <w:pStyle w:val="Heading1"/>
-        <w:rPr>
-          <w:color w:val="auto"/>
-          <w:lang w:val="en-US"/>
-        </w:rPr>
-      </w:pPr>
-      <w:bookmarkStart w:id="2" w:name="_Toc528220785"/>
-      <w:r>
-        <w:rPr>
-          <w:color w:val="auto"/>
-          <w:lang w:val="en-US"/>
-        </w:rPr>
+      </w:pPr>
+      <w:bookmarkStart w:id="3" w:name="_Toc528267587"/>
+      <w:r>
         <w:t xml:space="preserve">ROI </w:t>
       </w:r>
       <w:r>
-        <w:rPr>
-          <w:color w:val="auto"/>
-          <w:lang w:val="en-US"/>
-        </w:rPr>
         <w:t>Assumptions and Benefits</w:t>
       </w:r>
-      <w:bookmarkEnd w:id="2"/>
+      <w:bookmarkEnd w:id="3"/>
     </w:p>
     <w:p>
       <w:pPr>
@@ -2420,14 +2409,14 @@
           <w:lang w:val="en-US"/>
         </w:rPr>
       </w:pPr>
-      <w:bookmarkStart w:id="3" w:name="_Toc528220786"/>
+      <w:bookmarkStart w:id="4" w:name="_Toc528267588"/>
       <w:r>
         <w:rPr>
           <w:lang w:val="en-US"/>
         </w:rPr>
         <w:t>Cost of Maintaining the Website</w:t>
       </w:r>
-      <w:bookmarkEnd w:id="3"/>
+      <w:bookmarkEnd w:id="4"/>
     </w:p>
     <w:p>
       <w:pPr>
@@ -2490,11 +2479,11 @@
       <w:pPr>
         <w:pStyle w:val="Heading1"/>
       </w:pPr>
-      <w:bookmarkStart w:id="4" w:name="_Toc528220787"/>
+      <w:bookmarkStart w:id="5" w:name="_Toc528267589"/>
       <w:r>
         <w:t>Website Usage</w:t>
       </w:r>
-      <w:bookmarkEnd w:id="4"/>
+      <w:bookmarkEnd w:id="5"/>
     </w:p>
     <w:p>
       <w:r>
@@ -2604,14 +2593,14 @@
           <w:lang w:val="en-US"/>
         </w:rPr>
       </w:pPr>
-      <w:bookmarkStart w:id="5" w:name="_Toc528220788"/>
+      <w:bookmarkStart w:id="6" w:name="_Toc528267590"/>
       <w:r>
         <w:rPr>
           <w:lang w:val="en-US"/>
         </w:rPr>
         <w:t>Website Lifespan</w:t>
       </w:r>
-      <w:bookmarkEnd w:id="5"/>
+      <w:bookmarkEnd w:id="6"/>
     </w:p>
     <w:p>
       <w:pPr>
@@ -2670,14 +2659,14 @@
           <w:lang w:val="en-US"/>
         </w:rPr>
       </w:pPr>
-      <w:bookmarkStart w:id="6" w:name="_Toc528220789"/>
+      <w:bookmarkStart w:id="7" w:name="_Toc528267591"/>
       <w:r>
         <w:rPr>
           <w:lang w:val="en-US"/>
         </w:rPr>
         <w:t>Conclusion</w:t>
       </w:r>
-      <w:bookmarkEnd w:id="6"/>
+      <w:bookmarkEnd w:id="7"/>
     </w:p>
     <w:p>
       <w:pPr>
@@ -2751,6 +2740,12 @@
         </w:rPr>
         <w:t>, with the business gained.</w:t>
       </w:r>
+      <w:r>
+        <w:rPr>
+          <w:lang w:val="en-US"/>
+        </w:rPr>
+        <w:t xml:space="preserve"> It is believed that by increasing the customer base by 3.25% over 3 years the cost of development will be offset.</w:t>
+      </w:r>
     </w:p>
     <w:p>
       <w:pPr>
@@ -2775,7 +2770,13 @@
         <w:rPr>
           <w:lang w:val="en-US"/>
         </w:rPr>
-        <w:t xml:space="preserve"> this will introduce new traffic to the business as they will now have an active web presence. </w:t>
+        <w:t xml:space="preserve"> this will introduce new traffic to the business as they will now have an active w</w:t>
+      </w:r>
+      <w:r>
+        <w:rPr>
+          <w:lang w:val="en-US"/>
+        </w:rPr>
+        <w:t xml:space="preserve">eb presence. </w:t>
       </w:r>
       <w:r>
         <w:rPr>
@@ -2791,37 +2792,33 @@
       </w:r>
       <w:r>
         <w:rPr>
-          <w:color w:val="FF0000"/>
           <w:lang w:val="en-US"/>
         </w:rPr>
         <w:t>.</w:t>
       </w:r>
       <w:r>
         <w:rPr>
-          <w:color w:val="FF0000"/>
           <w:lang w:val="en-US"/>
         </w:rPr>
         <w:t xml:space="preserve"> </w:t>
       </w:r>
       <w:r>
         <w:rPr>
-          <w:color w:val="FF0000"/>
           <w:lang w:val="en-US"/>
         </w:rPr>
         <w:t>I</w:t>
       </w:r>
       <w:r>
         <w:rPr>
-          <w:color w:val="FF0000"/>
-          <w:lang w:val="en-US"/>
-        </w:rPr>
-        <w:t xml:space="preserve">f </w:t>
-      </w:r>
-      <w:r>
-        <w:rPr>
-          <w:lang w:val="en-US"/>
-        </w:rPr>
-        <w:t>development continues it will allow customers to hire cars online which will create a new platform and income for the business.</w:t>
+          <w:lang w:val="en-US"/>
+        </w:rPr>
+        <w:t xml:space="preserve">f development </w:t>
+      </w:r>
+      <w:r>
+        <w:rPr>
+          <w:lang w:val="en-US"/>
+        </w:rPr>
+        <w:t>continues it will allow customers to hire cars online which will create a new platform and income for the business.</w:t>
       </w:r>
     </w:p>
     <w:p>
@@ -2959,7 +2956,7 @@
           <w:lang w:val="en-US"/>
         </w:rPr>
       </w:pPr>
-      <w:bookmarkStart w:id="7" w:name="_Toc528220790"/>
+      <w:bookmarkStart w:id="8" w:name="_Toc528267592"/>
       <w:r>
         <w:rPr>
           <w:lang w:val="en-US"/>
@@ -2967,7 +2964,7 @@
         <w:lastRenderedPageBreak/>
         <w:t>References</w:t>
       </w:r>
-      <w:bookmarkEnd w:id="7"/>
+      <w:bookmarkEnd w:id="8"/>
     </w:p>
     <w:p>
       <w:pPr>
@@ -3171,7 +3168,6 @@
           <w:lang w:val="en-US"/>
         </w:rPr>
       </w:pPr>
-      <w:bookmarkStart w:id="8" w:name="_GoBack"/>
       <w:r>
         <w:rPr>
           <w:rStyle w:val="Strong"/>
@@ -3218,7 +3214,6 @@
         </w:rPr>
         <w:t>. [online] Available at: https://www.demonstratingvalue.org/resources/calculate-roi-new-software [Accessed 25 Oct. 2018].</w:t>
       </w:r>
-      <w:bookmarkEnd w:id="8"/>
     </w:p>
     <w:sectPr>
       <w:pgSz w:w="11906" w:h="16838"/>
@@ -4478,7 +4473,7 @@
 </file>
 
 <file path=customXml/itemProps1.xml><?xml version="1.0" encoding="utf-8"?>
-<ds:datastoreItem xmlns:ds="http://schemas.openxmlformats.org/officeDocument/2006/customXml" ds:itemID="{3BE5E7EF-00F1-4010-A5B8-74C20FB90429}">
+<ds:datastoreItem xmlns:ds="http://schemas.openxmlformats.org/officeDocument/2006/customXml" ds:itemID="{7E44AB4C-A24F-4DC1-BA9A-A835E2194501}">
   <ds:schemaRefs>
     <ds:schemaRef ds:uri="http://schemas.openxmlformats.org/officeDocument/2006/bibliography"/>
   </ds:schemaRefs>

</xml_diff>